<commit_message>
Verslag vue gedeelte aangepast
</commit_message>
<xml_diff>
--- a/2hoofdstukICTEO14.docx
+++ b/2hoofdstukICTEO14.docx
@@ -1603,21 +1603,8 @@
                                       <w:szCs w:val="32"/>
                                       <w:lang w:val="nl-NL"/>
                                     </w:rPr>
-                                    <w:t xml:space="preserve">Technische mentor: Pieter Van </w:t>
+                                    <w:t>Technische mentor: Pieter Van Peteghem</w:t>
                                   </w:r>
-                                  <w:proofErr w:type="spellStart"/>
-                                  <w:r>
-                                    <w:rPr>
-                                      <w:b/>
-                                      <w:bCs/>
-                                      <w:color w:val="7F7F7F"/>
-                                      <w:sz w:val="32"/>
-                                      <w:szCs w:val="32"/>
-                                      <w:lang w:val="nl-NL"/>
-                                    </w:rPr>
-                                    <w:t>Peteghem</w:t>
-                                  </w:r>
-                                  <w:proofErr w:type="spellEnd"/>
                                 </w:p>
                                 <w:p>
                                   <w:pPr>
@@ -1787,21 +1774,8 @@
                                 <w:szCs w:val="32"/>
                                 <w:lang w:val="nl-NL"/>
                               </w:rPr>
-                              <w:t xml:space="preserve">Technische mentor: Pieter Van </w:t>
+                              <w:t>Technische mentor: Pieter Van Peteghem</w:t>
                             </w:r>
-                            <w:proofErr w:type="spellStart"/>
-                            <w:r>
-                              <w:rPr>
-                                <w:b/>
-                                <w:bCs/>
-                                <w:color w:val="7F7F7F"/>
-                                <w:sz w:val="32"/>
-                                <w:szCs w:val="32"/>
-                                <w:lang w:val="nl-NL"/>
-                              </w:rPr>
-                              <w:t>Peteghem</w:t>
-                            </w:r>
-                            <w:proofErr w:type="spellEnd"/>
                           </w:p>
                           <w:p>
                             <w:pPr>
@@ -1933,7 +1907,7 @@
         <w:rPr>
           <w:rFonts w:asciiTheme="minorHAnsi" w:eastAsiaTheme="minorEastAsia" w:hAnsiTheme="minorHAnsi" w:cstheme="minorBidi"/>
           <w:noProof/>
-          <w:lang w:val="en-BE" w:eastAsia="en-BE"/>
+          <w:lang/>
         </w:rPr>
       </w:pPr>
       <w:r>
@@ -2012,7 +1986,7 @@
         <w:rPr>
           <w:rFonts w:asciiTheme="minorHAnsi" w:eastAsiaTheme="minorEastAsia" w:hAnsiTheme="minorHAnsi" w:cstheme="minorBidi"/>
           <w:noProof/>
-          <w:lang w:val="en-BE" w:eastAsia="en-BE"/>
+          <w:lang/>
         </w:rPr>
       </w:pPr>
       <w:hyperlink w:anchor="_Toc8774019" w:history="1">
@@ -2082,7 +2056,7 @@
         <w:rPr>
           <w:rFonts w:asciiTheme="minorHAnsi" w:eastAsiaTheme="minorEastAsia" w:hAnsiTheme="minorHAnsi" w:cstheme="minorBidi"/>
           <w:noProof/>
-          <w:lang w:val="en-BE" w:eastAsia="en-BE"/>
+          <w:lang/>
         </w:rPr>
       </w:pPr>
       <w:hyperlink w:anchor="_Toc8774020" w:history="1">
@@ -2152,7 +2126,7 @@
         <w:rPr>
           <w:rFonts w:asciiTheme="minorHAnsi" w:eastAsiaTheme="minorEastAsia" w:hAnsiTheme="minorHAnsi" w:cstheme="minorBidi"/>
           <w:noProof/>
-          <w:lang w:val="en-BE" w:eastAsia="en-BE"/>
+          <w:lang/>
         </w:rPr>
       </w:pPr>
       <w:hyperlink w:anchor="_Toc8774021" w:history="1">
@@ -2222,7 +2196,7 @@
         <w:rPr>
           <w:rFonts w:asciiTheme="minorHAnsi" w:eastAsiaTheme="minorEastAsia" w:hAnsiTheme="minorHAnsi" w:cstheme="minorBidi"/>
           <w:noProof/>
-          <w:lang w:val="en-BE" w:eastAsia="en-BE"/>
+          <w:lang/>
         </w:rPr>
       </w:pPr>
       <w:hyperlink w:anchor="_Toc8774022" w:history="1">
@@ -2292,7 +2266,7 @@
         <w:rPr>
           <w:rFonts w:asciiTheme="minorHAnsi" w:eastAsiaTheme="minorEastAsia" w:hAnsiTheme="minorHAnsi" w:cstheme="minorBidi"/>
           <w:noProof/>
-          <w:lang w:val="en-BE" w:eastAsia="en-BE"/>
+          <w:lang/>
         </w:rPr>
       </w:pPr>
       <w:hyperlink w:anchor="_Toc8774023" w:history="1">
@@ -2363,7 +2337,7 @@
         <w:rPr>
           <w:rFonts w:asciiTheme="minorHAnsi" w:eastAsiaTheme="minorEastAsia" w:hAnsiTheme="minorHAnsi" w:cstheme="minorBidi"/>
           <w:noProof/>
-          <w:lang w:val="en-BE" w:eastAsia="en-BE"/>
+          <w:lang/>
         </w:rPr>
       </w:pPr>
       <w:hyperlink w:anchor="_Toc8774024" w:history="1">
@@ -2378,7 +2352,7 @@
           <w:rPr>
             <w:rFonts w:asciiTheme="minorHAnsi" w:eastAsiaTheme="minorEastAsia" w:hAnsiTheme="minorHAnsi" w:cstheme="minorBidi"/>
             <w:noProof/>
-            <w:lang w:val="en-BE" w:eastAsia="en-BE"/>
+            <w:lang/>
           </w:rPr>
           <w:tab/>
         </w:r>
@@ -2449,7 +2423,7 @@
         <w:rPr>
           <w:rFonts w:asciiTheme="minorHAnsi" w:eastAsiaTheme="minorEastAsia" w:hAnsiTheme="minorHAnsi" w:cstheme="minorBidi"/>
           <w:noProof/>
-          <w:lang w:val="en-BE" w:eastAsia="en-BE"/>
+          <w:lang/>
         </w:rPr>
       </w:pPr>
       <w:hyperlink w:anchor="_Toc8774025" w:history="1">
@@ -2464,7 +2438,7 @@
           <w:rPr>
             <w:rFonts w:asciiTheme="minorHAnsi" w:eastAsiaTheme="minorEastAsia" w:hAnsiTheme="minorHAnsi" w:cstheme="minorBidi"/>
             <w:noProof/>
-            <w:lang w:val="en-BE" w:eastAsia="en-BE"/>
+            <w:lang/>
           </w:rPr>
           <w:tab/>
         </w:r>
@@ -2535,7 +2509,7 @@
         <w:rPr>
           <w:rFonts w:asciiTheme="minorHAnsi" w:eastAsiaTheme="minorEastAsia" w:hAnsiTheme="minorHAnsi" w:cstheme="minorBidi"/>
           <w:noProof/>
-          <w:lang w:val="en-BE" w:eastAsia="en-BE"/>
+          <w:lang/>
         </w:rPr>
       </w:pPr>
       <w:hyperlink w:anchor="_Toc8774026" w:history="1">
@@ -2550,7 +2524,7 @@
           <w:rPr>
             <w:rFonts w:asciiTheme="minorHAnsi" w:eastAsiaTheme="minorEastAsia" w:hAnsiTheme="minorHAnsi" w:cstheme="minorBidi"/>
             <w:noProof/>
-            <w:lang w:val="en-BE" w:eastAsia="en-BE"/>
+            <w:lang/>
           </w:rPr>
           <w:tab/>
         </w:r>
@@ -2621,7 +2595,7 @@
         <w:rPr>
           <w:rFonts w:asciiTheme="minorHAnsi" w:eastAsiaTheme="minorEastAsia" w:hAnsiTheme="minorHAnsi" w:cstheme="minorBidi"/>
           <w:noProof/>
-          <w:lang w:val="en-BE" w:eastAsia="en-BE"/>
+          <w:lang/>
         </w:rPr>
       </w:pPr>
       <w:hyperlink w:anchor="_Toc8774027" w:history="1">
@@ -2636,7 +2610,7 @@
           <w:rPr>
             <w:rFonts w:asciiTheme="minorHAnsi" w:eastAsiaTheme="minorEastAsia" w:hAnsiTheme="minorHAnsi" w:cstheme="minorBidi"/>
             <w:noProof/>
-            <w:lang w:val="en-BE" w:eastAsia="en-BE"/>
+            <w:lang/>
           </w:rPr>
           <w:tab/>
         </w:r>
@@ -2707,7 +2681,7 @@
         <w:rPr>
           <w:rFonts w:asciiTheme="minorHAnsi" w:eastAsiaTheme="minorEastAsia" w:hAnsiTheme="minorHAnsi" w:cstheme="minorBidi"/>
           <w:noProof/>
-          <w:lang w:val="en-BE" w:eastAsia="en-BE"/>
+          <w:lang/>
         </w:rPr>
       </w:pPr>
       <w:hyperlink w:anchor="_Toc8774028" w:history="1">
@@ -2722,7 +2696,7 @@
           <w:rPr>
             <w:rFonts w:asciiTheme="minorHAnsi" w:eastAsiaTheme="minorEastAsia" w:hAnsiTheme="minorHAnsi" w:cstheme="minorBidi"/>
             <w:noProof/>
-            <w:lang w:val="en-BE" w:eastAsia="en-BE"/>
+            <w:lang/>
           </w:rPr>
           <w:tab/>
         </w:r>
@@ -2793,7 +2767,7 @@
         <w:rPr>
           <w:rFonts w:asciiTheme="minorHAnsi" w:eastAsiaTheme="minorEastAsia" w:hAnsiTheme="minorHAnsi" w:cstheme="minorBidi"/>
           <w:noProof/>
-          <w:lang w:val="en-BE" w:eastAsia="en-BE"/>
+          <w:lang/>
         </w:rPr>
       </w:pPr>
       <w:hyperlink w:anchor="_Toc8774029" w:history="1">
@@ -2808,7 +2782,7 @@
           <w:rPr>
             <w:rFonts w:asciiTheme="minorHAnsi" w:eastAsiaTheme="minorEastAsia" w:hAnsiTheme="minorHAnsi" w:cstheme="minorBidi"/>
             <w:noProof/>
-            <w:lang w:val="en-BE" w:eastAsia="en-BE"/>
+            <w:lang/>
           </w:rPr>
           <w:tab/>
         </w:r>
@@ -2879,7 +2853,7 @@
         <w:rPr>
           <w:rFonts w:asciiTheme="minorHAnsi" w:eastAsiaTheme="minorEastAsia" w:hAnsiTheme="minorHAnsi" w:cstheme="minorBidi"/>
           <w:noProof/>
-          <w:lang w:val="en-BE" w:eastAsia="en-BE"/>
+          <w:lang/>
         </w:rPr>
       </w:pPr>
       <w:hyperlink w:anchor="_Toc8774030" w:history="1">
@@ -2894,7 +2868,7 @@
           <w:rPr>
             <w:rFonts w:asciiTheme="minorHAnsi" w:eastAsiaTheme="minorEastAsia" w:hAnsiTheme="minorHAnsi" w:cstheme="minorBidi"/>
             <w:noProof/>
-            <w:lang w:val="en-BE" w:eastAsia="en-BE"/>
+            <w:lang/>
           </w:rPr>
           <w:tab/>
         </w:r>
@@ -2965,7 +2939,7 @@
         <w:rPr>
           <w:rFonts w:asciiTheme="minorHAnsi" w:eastAsiaTheme="minorEastAsia" w:hAnsiTheme="minorHAnsi" w:cstheme="minorBidi"/>
           <w:noProof/>
-          <w:lang w:val="en-BE" w:eastAsia="en-BE"/>
+          <w:lang/>
         </w:rPr>
       </w:pPr>
       <w:hyperlink w:anchor="_Toc8774031" w:history="1">
@@ -2980,7 +2954,7 @@
           <w:rPr>
             <w:rFonts w:asciiTheme="minorHAnsi" w:eastAsiaTheme="minorEastAsia" w:hAnsiTheme="minorHAnsi" w:cstheme="minorBidi"/>
             <w:noProof/>
-            <w:lang w:val="en-BE" w:eastAsia="en-BE"/>
+            <w:lang/>
           </w:rPr>
           <w:tab/>
         </w:r>
@@ -3051,7 +3025,7 @@
         <w:rPr>
           <w:rFonts w:asciiTheme="minorHAnsi" w:eastAsiaTheme="minorEastAsia" w:hAnsiTheme="minorHAnsi" w:cstheme="minorBidi"/>
           <w:noProof/>
-          <w:lang w:val="en-BE" w:eastAsia="en-BE"/>
+          <w:lang/>
         </w:rPr>
       </w:pPr>
       <w:hyperlink w:anchor="_Toc8774032" w:history="1">
@@ -3066,7 +3040,7 @@
           <w:rPr>
             <w:rFonts w:asciiTheme="minorHAnsi" w:eastAsiaTheme="minorEastAsia" w:hAnsiTheme="minorHAnsi" w:cstheme="minorBidi"/>
             <w:noProof/>
-            <w:lang w:val="en-BE" w:eastAsia="en-BE"/>
+            <w:lang/>
           </w:rPr>
           <w:tab/>
         </w:r>
@@ -3137,7 +3111,7 @@
         <w:rPr>
           <w:rFonts w:asciiTheme="minorHAnsi" w:eastAsiaTheme="minorEastAsia" w:hAnsiTheme="minorHAnsi" w:cstheme="minorBidi"/>
           <w:noProof/>
-          <w:lang w:val="en-BE" w:eastAsia="en-BE"/>
+          <w:lang/>
         </w:rPr>
       </w:pPr>
       <w:hyperlink w:anchor="_Toc8774033" w:history="1">
@@ -3152,7 +3126,7 @@
           <w:rPr>
             <w:rFonts w:asciiTheme="minorHAnsi" w:eastAsiaTheme="minorEastAsia" w:hAnsiTheme="minorHAnsi" w:cstheme="minorBidi"/>
             <w:noProof/>
-            <w:lang w:val="en-BE" w:eastAsia="en-BE"/>
+            <w:lang/>
           </w:rPr>
           <w:tab/>
         </w:r>
@@ -3223,7 +3197,7 @@
         <w:rPr>
           <w:rFonts w:asciiTheme="minorHAnsi" w:eastAsiaTheme="minorEastAsia" w:hAnsiTheme="minorHAnsi" w:cstheme="minorBidi"/>
           <w:noProof/>
-          <w:lang w:val="en-BE" w:eastAsia="en-BE"/>
+          <w:lang/>
         </w:rPr>
       </w:pPr>
       <w:hyperlink w:anchor="_Toc8774034" w:history="1">
@@ -3238,7 +3212,7 @@
           <w:rPr>
             <w:rFonts w:asciiTheme="minorHAnsi" w:eastAsiaTheme="minorEastAsia" w:hAnsiTheme="minorHAnsi" w:cstheme="minorBidi"/>
             <w:noProof/>
-            <w:lang w:val="en-BE" w:eastAsia="en-BE"/>
+            <w:lang/>
           </w:rPr>
           <w:tab/>
         </w:r>
@@ -3309,7 +3283,7 @@
         <w:rPr>
           <w:rFonts w:asciiTheme="minorHAnsi" w:eastAsiaTheme="minorEastAsia" w:hAnsiTheme="minorHAnsi" w:cstheme="minorBidi"/>
           <w:noProof/>
-          <w:lang w:val="en-BE" w:eastAsia="en-BE"/>
+          <w:lang/>
         </w:rPr>
       </w:pPr>
       <w:hyperlink w:anchor="_Toc8774035" w:history="1">
@@ -3324,7 +3298,7 @@
           <w:rPr>
             <w:rFonts w:asciiTheme="minorHAnsi" w:eastAsiaTheme="minorEastAsia" w:hAnsiTheme="minorHAnsi" w:cstheme="minorBidi"/>
             <w:noProof/>
-            <w:lang w:val="en-BE" w:eastAsia="en-BE"/>
+            <w:lang/>
           </w:rPr>
           <w:tab/>
         </w:r>
@@ -3395,7 +3369,7 @@
         <w:rPr>
           <w:rFonts w:asciiTheme="minorHAnsi" w:eastAsiaTheme="minorEastAsia" w:hAnsiTheme="minorHAnsi" w:cstheme="minorBidi"/>
           <w:noProof/>
-          <w:lang w:val="en-BE" w:eastAsia="en-BE"/>
+          <w:lang/>
         </w:rPr>
       </w:pPr>
       <w:hyperlink w:anchor="_Toc8774036" w:history="1">
@@ -3410,7 +3384,7 @@
           <w:rPr>
             <w:rFonts w:asciiTheme="minorHAnsi" w:eastAsiaTheme="minorEastAsia" w:hAnsiTheme="minorHAnsi" w:cstheme="minorBidi"/>
             <w:noProof/>
-            <w:lang w:val="en-BE" w:eastAsia="en-BE"/>
+            <w:lang/>
           </w:rPr>
           <w:tab/>
         </w:r>
@@ -3481,7 +3455,7 @@
         <w:rPr>
           <w:rFonts w:asciiTheme="minorHAnsi" w:eastAsiaTheme="minorEastAsia" w:hAnsiTheme="minorHAnsi" w:cstheme="minorBidi"/>
           <w:noProof/>
-          <w:lang w:val="en-BE" w:eastAsia="en-BE"/>
+          <w:lang/>
         </w:rPr>
       </w:pPr>
       <w:hyperlink w:anchor="_Toc8774037" w:history="1">
@@ -3496,7 +3470,7 @@
           <w:rPr>
             <w:rFonts w:asciiTheme="minorHAnsi" w:eastAsiaTheme="minorEastAsia" w:hAnsiTheme="minorHAnsi" w:cstheme="minorBidi"/>
             <w:noProof/>
-            <w:lang w:val="en-BE" w:eastAsia="en-BE"/>
+            <w:lang/>
           </w:rPr>
           <w:tab/>
         </w:r>
@@ -3567,7 +3541,7 @@
         <w:rPr>
           <w:rFonts w:asciiTheme="minorHAnsi" w:eastAsiaTheme="minorEastAsia" w:hAnsiTheme="minorHAnsi" w:cstheme="minorBidi"/>
           <w:noProof/>
-          <w:lang w:val="en-BE" w:eastAsia="en-BE"/>
+          <w:lang/>
         </w:rPr>
       </w:pPr>
       <w:hyperlink w:anchor="_Toc8774038" w:history="1">
@@ -3582,7 +3556,7 @@
           <w:rPr>
             <w:rFonts w:asciiTheme="minorHAnsi" w:eastAsiaTheme="minorEastAsia" w:hAnsiTheme="minorHAnsi" w:cstheme="minorBidi"/>
             <w:noProof/>
-            <w:lang w:val="en-BE" w:eastAsia="en-BE"/>
+            <w:lang/>
           </w:rPr>
           <w:tab/>
         </w:r>
@@ -3653,7 +3627,7 @@
         <w:rPr>
           <w:rFonts w:asciiTheme="minorHAnsi" w:eastAsiaTheme="minorEastAsia" w:hAnsiTheme="minorHAnsi" w:cstheme="minorBidi"/>
           <w:noProof/>
-          <w:lang w:val="en-BE" w:eastAsia="en-BE"/>
+          <w:lang/>
         </w:rPr>
       </w:pPr>
       <w:hyperlink w:anchor="_Toc8774039" w:history="1">
@@ -3668,7 +3642,7 @@
           <w:rPr>
             <w:rFonts w:asciiTheme="minorHAnsi" w:eastAsiaTheme="minorEastAsia" w:hAnsiTheme="minorHAnsi" w:cstheme="minorBidi"/>
             <w:noProof/>
-            <w:lang w:val="en-BE" w:eastAsia="en-BE"/>
+            <w:lang/>
           </w:rPr>
           <w:tab/>
         </w:r>
@@ -3739,7 +3713,7 @@
         <w:rPr>
           <w:rFonts w:asciiTheme="minorHAnsi" w:eastAsiaTheme="minorEastAsia" w:hAnsiTheme="minorHAnsi" w:cstheme="minorBidi"/>
           <w:noProof/>
-          <w:lang w:val="en-BE" w:eastAsia="en-BE"/>
+          <w:lang/>
         </w:rPr>
       </w:pPr>
       <w:hyperlink w:anchor="_Toc8774040" w:history="1">
@@ -3754,7 +3728,7 @@
           <w:rPr>
             <w:rFonts w:asciiTheme="minorHAnsi" w:eastAsiaTheme="minorEastAsia" w:hAnsiTheme="minorHAnsi" w:cstheme="minorBidi"/>
             <w:noProof/>
-            <w:lang w:val="en-BE" w:eastAsia="en-BE"/>
+            <w:lang/>
           </w:rPr>
           <w:tab/>
         </w:r>
@@ -3825,7 +3799,7 @@
         <w:rPr>
           <w:rFonts w:asciiTheme="minorHAnsi" w:eastAsiaTheme="minorEastAsia" w:hAnsiTheme="minorHAnsi" w:cstheme="minorBidi"/>
           <w:noProof/>
-          <w:lang w:val="en-BE" w:eastAsia="en-BE"/>
+          <w:lang/>
         </w:rPr>
       </w:pPr>
       <w:hyperlink w:anchor="_Toc8774041" w:history="1">
@@ -3840,7 +3814,7 @@
           <w:rPr>
             <w:rFonts w:asciiTheme="minorHAnsi" w:eastAsiaTheme="minorEastAsia" w:hAnsiTheme="minorHAnsi" w:cstheme="minorBidi"/>
             <w:noProof/>
-            <w:lang w:val="en-BE" w:eastAsia="en-BE"/>
+            <w:lang/>
           </w:rPr>
           <w:tab/>
         </w:r>
@@ -3911,7 +3885,7 @@
         <w:rPr>
           <w:rFonts w:asciiTheme="minorHAnsi" w:eastAsiaTheme="minorEastAsia" w:hAnsiTheme="minorHAnsi" w:cstheme="minorBidi"/>
           <w:noProof/>
-          <w:lang w:val="en-BE" w:eastAsia="en-BE"/>
+          <w:lang/>
         </w:rPr>
       </w:pPr>
       <w:hyperlink w:anchor="_Toc8774042" w:history="1">
@@ -3926,7 +3900,7 @@
           <w:rPr>
             <w:rFonts w:asciiTheme="minorHAnsi" w:eastAsiaTheme="minorEastAsia" w:hAnsiTheme="minorHAnsi" w:cstheme="minorBidi"/>
             <w:noProof/>
-            <w:lang w:val="en-BE" w:eastAsia="en-BE"/>
+            <w:lang/>
           </w:rPr>
           <w:tab/>
         </w:r>
@@ -3997,7 +3971,7 @@
         <w:rPr>
           <w:rFonts w:asciiTheme="minorHAnsi" w:eastAsiaTheme="minorEastAsia" w:hAnsiTheme="minorHAnsi" w:cstheme="minorBidi"/>
           <w:noProof/>
-          <w:lang w:val="en-BE" w:eastAsia="en-BE"/>
+          <w:lang/>
         </w:rPr>
       </w:pPr>
       <w:hyperlink w:anchor="_Toc8774043" w:history="1">
@@ -4012,7 +3986,7 @@
           <w:rPr>
             <w:rFonts w:asciiTheme="minorHAnsi" w:eastAsiaTheme="minorEastAsia" w:hAnsiTheme="minorHAnsi" w:cstheme="minorBidi"/>
             <w:noProof/>
-            <w:lang w:val="en-BE" w:eastAsia="en-BE"/>
+            <w:lang/>
           </w:rPr>
           <w:tab/>
         </w:r>
@@ -4083,7 +4057,7 @@
         <w:rPr>
           <w:rFonts w:asciiTheme="minorHAnsi" w:eastAsiaTheme="minorEastAsia" w:hAnsiTheme="minorHAnsi" w:cstheme="minorBidi"/>
           <w:noProof/>
-          <w:lang w:val="en-BE" w:eastAsia="en-BE"/>
+          <w:lang/>
         </w:rPr>
       </w:pPr>
       <w:hyperlink w:anchor="_Toc8774044" w:history="1">
@@ -4098,7 +4072,7 @@
           <w:rPr>
             <w:rFonts w:asciiTheme="minorHAnsi" w:eastAsiaTheme="minorEastAsia" w:hAnsiTheme="minorHAnsi" w:cstheme="minorBidi"/>
             <w:noProof/>
-            <w:lang w:val="en-BE" w:eastAsia="en-BE"/>
+            <w:lang/>
           </w:rPr>
           <w:tab/>
         </w:r>
@@ -4169,7 +4143,7 @@
         <w:rPr>
           <w:rFonts w:asciiTheme="minorHAnsi" w:eastAsiaTheme="minorEastAsia" w:hAnsiTheme="minorHAnsi" w:cstheme="minorBidi"/>
           <w:noProof/>
-          <w:lang w:val="en-BE" w:eastAsia="en-BE"/>
+          <w:lang/>
         </w:rPr>
       </w:pPr>
       <w:hyperlink w:anchor="_Toc8774045" w:history="1">
@@ -4184,7 +4158,7 @@
           <w:rPr>
             <w:rFonts w:asciiTheme="minorHAnsi" w:eastAsiaTheme="minorEastAsia" w:hAnsiTheme="minorHAnsi" w:cstheme="minorBidi"/>
             <w:noProof/>
-            <w:lang w:val="en-BE" w:eastAsia="en-BE"/>
+            <w:lang/>
           </w:rPr>
           <w:tab/>
         </w:r>
@@ -4255,7 +4229,7 @@
         <w:rPr>
           <w:rFonts w:asciiTheme="minorHAnsi" w:eastAsiaTheme="minorEastAsia" w:hAnsiTheme="minorHAnsi" w:cstheme="minorBidi"/>
           <w:noProof/>
-          <w:lang w:val="en-BE" w:eastAsia="en-BE"/>
+          <w:lang/>
         </w:rPr>
       </w:pPr>
       <w:hyperlink w:anchor="_Toc8774046" w:history="1">
@@ -4270,7 +4244,7 @@
           <w:rPr>
             <w:rFonts w:asciiTheme="minorHAnsi" w:eastAsiaTheme="minorEastAsia" w:hAnsiTheme="minorHAnsi" w:cstheme="minorBidi"/>
             <w:noProof/>
-            <w:lang w:val="en-BE" w:eastAsia="en-BE"/>
+            <w:lang/>
           </w:rPr>
           <w:tab/>
         </w:r>
@@ -4341,7 +4315,7 @@
         <w:rPr>
           <w:rFonts w:asciiTheme="minorHAnsi" w:eastAsiaTheme="minorEastAsia" w:hAnsiTheme="minorHAnsi" w:cstheme="minorBidi"/>
           <w:noProof/>
-          <w:lang w:val="en-BE" w:eastAsia="en-BE"/>
+          <w:lang/>
         </w:rPr>
       </w:pPr>
       <w:hyperlink w:anchor="_Toc8774047" w:history="1">
@@ -4356,7 +4330,7 @@
           <w:rPr>
             <w:rFonts w:asciiTheme="minorHAnsi" w:eastAsiaTheme="minorEastAsia" w:hAnsiTheme="minorHAnsi" w:cstheme="minorBidi"/>
             <w:noProof/>
-            <w:lang w:val="en-BE" w:eastAsia="en-BE"/>
+            <w:lang/>
           </w:rPr>
           <w:tab/>
         </w:r>
@@ -4427,7 +4401,7 @@
         <w:rPr>
           <w:rFonts w:asciiTheme="minorHAnsi" w:eastAsiaTheme="minorEastAsia" w:hAnsiTheme="minorHAnsi" w:cstheme="minorBidi"/>
           <w:noProof/>
-          <w:lang w:val="en-BE" w:eastAsia="en-BE"/>
+          <w:lang/>
         </w:rPr>
       </w:pPr>
       <w:hyperlink w:anchor="_Toc8774048" w:history="1">
@@ -4442,7 +4416,7 @@
           <w:rPr>
             <w:rFonts w:asciiTheme="minorHAnsi" w:eastAsiaTheme="minorEastAsia" w:hAnsiTheme="minorHAnsi" w:cstheme="minorBidi"/>
             <w:noProof/>
-            <w:lang w:val="en-BE" w:eastAsia="en-BE"/>
+            <w:lang/>
           </w:rPr>
           <w:tab/>
         </w:r>
@@ -4512,7 +4486,7 @@
         <w:rPr>
           <w:rFonts w:asciiTheme="minorHAnsi" w:eastAsiaTheme="minorEastAsia" w:hAnsiTheme="minorHAnsi" w:cstheme="minorBidi"/>
           <w:noProof/>
-          <w:lang w:val="en-BE" w:eastAsia="en-BE"/>
+          <w:lang/>
         </w:rPr>
       </w:pPr>
       <w:hyperlink w:anchor="_Toc8774049" w:history="1">
@@ -4582,7 +4556,7 @@
         <w:rPr>
           <w:rFonts w:asciiTheme="minorHAnsi" w:eastAsiaTheme="minorEastAsia" w:hAnsiTheme="minorHAnsi" w:cstheme="minorBidi"/>
           <w:noProof/>
-          <w:lang w:val="en-BE" w:eastAsia="en-BE"/>
+          <w:lang/>
         </w:rPr>
       </w:pPr>
       <w:hyperlink w:anchor="_Toc8774050" w:history="1">
@@ -4652,7 +4626,7 @@
         <w:rPr>
           <w:rFonts w:asciiTheme="minorHAnsi" w:eastAsiaTheme="minorEastAsia" w:hAnsiTheme="minorHAnsi" w:cstheme="minorBidi"/>
           <w:noProof/>
-          <w:lang w:val="en-BE" w:eastAsia="en-BE"/>
+          <w:lang/>
         </w:rPr>
       </w:pPr>
       <w:hyperlink w:anchor="_Toc8774051" w:history="1">
@@ -4722,7 +4696,7 @@
         <w:rPr>
           <w:rFonts w:asciiTheme="minorHAnsi" w:eastAsiaTheme="minorEastAsia" w:hAnsiTheme="minorHAnsi" w:cstheme="minorBidi"/>
           <w:noProof/>
-          <w:lang w:val="en-BE" w:eastAsia="en-BE"/>
+          <w:lang/>
         </w:rPr>
       </w:pPr>
       <w:hyperlink w:anchor="_Toc8774052" w:history="1">
@@ -4792,7 +4766,7 @@
         <w:rPr>
           <w:rFonts w:asciiTheme="minorHAnsi" w:eastAsiaTheme="minorEastAsia" w:hAnsiTheme="minorHAnsi" w:cstheme="minorBidi"/>
           <w:noProof/>
-          <w:lang w:val="en-BE" w:eastAsia="en-BE"/>
+          <w:lang/>
         </w:rPr>
       </w:pPr>
       <w:hyperlink w:anchor="_Toc8774053" w:history="1">
@@ -4862,7 +4836,7 @@
         <w:rPr>
           <w:rFonts w:asciiTheme="minorHAnsi" w:eastAsiaTheme="minorEastAsia" w:hAnsiTheme="minorHAnsi" w:cstheme="minorBidi"/>
           <w:noProof/>
-          <w:lang w:val="en-BE" w:eastAsia="en-BE"/>
+          <w:lang/>
         </w:rPr>
       </w:pPr>
       <w:hyperlink w:anchor="_Toc8774054" w:history="1">
@@ -4932,7 +4906,7 @@
         <w:rPr>
           <w:rFonts w:asciiTheme="minorHAnsi" w:eastAsiaTheme="minorEastAsia" w:hAnsiTheme="minorHAnsi" w:cstheme="minorBidi"/>
           <w:noProof/>
-          <w:lang w:val="en-BE" w:eastAsia="en-BE"/>
+          <w:lang/>
         </w:rPr>
       </w:pPr>
       <w:hyperlink w:anchor="_Toc8774055" w:history="1">
@@ -5002,7 +4976,7 @@
         <w:rPr>
           <w:rFonts w:asciiTheme="minorHAnsi" w:eastAsiaTheme="minorEastAsia" w:hAnsiTheme="minorHAnsi" w:cstheme="minorBidi"/>
           <w:noProof/>
-          <w:lang w:val="en-BE" w:eastAsia="en-BE"/>
+          <w:lang/>
         </w:rPr>
       </w:pPr>
       <w:hyperlink w:anchor="_Toc8774056" w:history="1">
@@ -5072,7 +5046,7 @@
         <w:rPr>
           <w:rFonts w:asciiTheme="minorHAnsi" w:eastAsiaTheme="minorEastAsia" w:hAnsiTheme="minorHAnsi" w:cstheme="minorBidi"/>
           <w:noProof/>
-          <w:lang w:val="en-BE" w:eastAsia="en-BE"/>
+          <w:lang/>
         </w:rPr>
       </w:pPr>
       <w:hyperlink w:anchor="_Toc8774057" w:history="1">
@@ -5161,13 +5135,21 @@
     <w:p>
       <w:pPr>
         <w:pStyle w:val="Kop1"/>
+        <w:rPr>
+          <w:lang w:val="fr-BE"/>
+        </w:rPr>
       </w:pPr>
       <w:bookmarkStart w:id="1" w:name="_Toc8774018"/>
-      <w:r>
+      <w:proofErr w:type="spellStart"/>
+      <w:r>
+        <w:rPr>
+          <w:lang w:val="fr-BE"/>
+        </w:rPr>
         <w:lastRenderedPageBreak/>
         <w:t>Codefragmentenlijst</w:t>
       </w:r>
       <w:bookmarkEnd w:id="1"/>
+      <w:proofErr w:type="spellEnd"/>
     </w:p>
     <w:p>
       <w:pPr>
@@ -5176,23 +5158,49 @@
           <w:tab w:val="right" w:leader="dot" w:pos="9072"/>
         </w:tabs>
         <w:spacing w:after="160" w:line="259" w:lineRule="auto"/>
-      </w:pPr>
-      <w:r>
-        <w:t>Codefragment 1</w:t>
-      </w:r>
-      <w:r>
+        <w:rPr>
+          <w:lang w:val="fr-BE"/>
+        </w:rPr>
+      </w:pPr>
+      <w:proofErr w:type="spellStart"/>
+      <w:r>
+        <w:rPr>
+          <w:lang w:val="fr-BE"/>
+        </w:rPr>
+        <w:t>Codefragment</w:t>
+      </w:r>
+      <w:proofErr w:type="spellEnd"/>
+      <w:r>
+        <w:rPr>
+          <w:lang w:val="fr-BE"/>
+        </w:rPr>
+        <w:t xml:space="preserve"> 1</w:t>
+      </w:r>
+      <w:r>
+        <w:rPr>
+          <w:lang w:val="fr-BE"/>
+        </w:rPr>
         <w:tab/>
-        <w:t xml:space="preserve">PHP </w:t>
+        <w:t xml:space="preserve">PHP artisan </w:t>
       </w:r>
       <w:proofErr w:type="spellStart"/>
       <w:r>
-        <w:t>artisan</w:t>
+        <w:rPr>
+          <w:lang w:val="fr-BE"/>
+        </w:rPr>
+        <w:t>make</w:t>
       </w:r>
       <w:proofErr w:type="spellEnd"/>
       <w:r>
-        <w:t xml:space="preserve"> make commando</w:t>
-      </w:r>
-      <w:r>
+        <w:rPr>
+          <w:lang w:val="fr-BE"/>
+        </w:rPr>
+        <w:t xml:space="preserve"> commando</w:t>
+      </w:r>
+      <w:r>
+        <w:rPr>
+          <w:lang w:val="fr-BE"/>
+        </w:rPr>
         <w:tab/>
         <w:t>12</w:t>
       </w:r>
@@ -5344,15 +5352,35 @@
           <w:tab w:val="right" w:leader="dot" w:pos="9072"/>
         </w:tabs>
         <w:spacing w:after="160" w:line="259" w:lineRule="auto"/>
-      </w:pPr>
-      <w:r>
-        <w:t>Codefragment 8</w:t>
-      </w:r>
-      <w:r>
+        <w:rPr>
+          <w:lang w:val="fr-BE"/>
+        </w:rPr>
+      </w:pPr>
+      <w:proofErr w:type="spellStart"/>
+      <w:r>
+        <w:rPr>
+          <w:lang w:val="fr-BE"/>
+        </w:rPr>
+        <w:t>Codefragment</w:t>
+      </w:r>
+      <w:proofErr w:type="spellEnd"/>
+      <w:r>
+        <w:rPr>
+          <w:lang w:val="fr-BE"/>
+        </w:rPr>
+        <w:t xml:space="preserve"> 8</w:t>
+      </w:r>
+      <w:r>
+        <w:rPr>
+          <w:lang w:val="fr-BE"/>
+        </w:rPr>
         <w:tab/>
         <w:t>Routes</w:t>
       </w:r>
       <w:r>
+        <w:rPr>
+          <w:lang w:val="fr-BE"/>
+        </w:rPr>
         <w:tab/>
         <w:t>18</w:t>
       </w:r>
@@ -5364,15 +5392,48 @@
           <w:tab w:val="right" w:leader="dot" w:pos="9072"/>
         </w:tabs>
         <w:spacing w:after="160" w:line="259" w:lineRule="auto"/>
-      </w:pPr>
-      <w:r>
-        <w:t>Codefragment 9</w:t>
-      </w:r>
-      <w:r>
+        <w:rPr>
+          <w:lang w:val="fr-BE"/>
+        </w:rPr>
+      </w:pPr>
+      <w:proofErr w:type="spellStart"/>
+      <w:r>
+        <w:rPr>
+          <w:lang w:val="fr-BE"/>
+        </w:rPr>
+        <w:t>Codefragment</w:t>
+      </w:r>
+      <w:proofErr w:type="spellEnd"/>
+      <w:r>
+        <w:rPr>
+          <w:lang w:val="fr-BE"/>
+        </w:rPr>
+        <w:t xml:space="preserve"> 9</w:t>
+      </w:r>
+      <w:r>
+        <w:rPr>
+          <w:lang w:val="fr-BE"/>
+        </w:rPr>
         <w:tab/>
-        <w:t>Voorbeeld van Vue</w:t>
-      </w:r>
-      <w:r>
+      </w:r>
+      <w:proofErr w:type="spellStart"/>
+      <w:r>
+        <w:rPr>
+          <w:lang w:val="fr-BE"/>
+        </w:rPr>
+        <w:t>Voorbeeld</w:t>
+      </w:r>
+      <w:proofErr w:type="spellEnd"/>
+      <w:r>
+        <w:rPr>
+          <w:lang w:val="fr-BE"/>
+        </w:rPr>
+        <w:t xml:space="preserve"> van Vue</w:t>
+      </w:r>
+      <w:r>
+        <w:rPr>
+          <w:lang w:val="fr-BE"/>
+        </w:rPr>
         <w:tab/>
         <w:t>19</w:t>
       </w:r>
@@ -5384,15 +5445,35 @@
           <w:tab w:val="right" w:leader="dot" w:pos="9072"/>
         </w:tabs>
         <w:spacing w:after="160" w:line="259" w:lineRule="auto"/>
-      </w:pPr>
-      <w:r>
-        <w:t>Codefragment 10</w:t>
-      </w:r>
-      <w:r>
+        <w:rPr>
+          <w:lang w:val="fr-BE"/>
+        </w:rPr>
+      </w:pPr>
+      <w:proofErr w:type="spellStart"/>
+      <w:r>
+        <w:rPr>
+          <w:lang w:val="fr-BE"/>
+        </w:rPr>
+        <w:t>Codefragment</w:t>
+      </w:r>
+      <w:proofErr w:type="spellEnd"/>
+      <w:r>
+        <w:rPr>
+          <w:lang w:val="fr-BE"/>
+        </w:rPr>
+        <w:t xml:space="preserve"> 10</w:t>
+      </w:r>
+      <w:r>
+        <w:rPr>
+          <w:lang w:val="fr-BE"/>
+        </w:rPr>
         <w:tab/>
         <w:t>Javascript in Vue</w:t>
       </w:r>
       <w:r>
+        <w:rPr>
+          <w:lang w:val="fr-BE"/>
+        </w:rPr>
         <w:tab/>
         <w:t>19</w:t>
       </w:r>
@@ -5404,15 +5485,35 @@
           <w:tab w:val="right" w:leader="dot" w:pos="9072"/>
         </w:tabs>
         <w:spacing w:after="160" w:line="259" w:lineRule="auto"/>
-      </w:pPr>
-      <w:r>
-        <w:t>Codefragment 11</w:t>
-      </w:r>
-      <w:r>
+        <w:rPr>
+          <w:lang w:val="fr-BE"/>
+        </w:rPr>
+      </w:pPr>
+      <w:proofErr w:type="spellStart"/>
+      <w:r>
+        <w:rPr>
+          <w:lang w:val="fr-BE"/>
+        </w:rPr>
+        <w:t>Codefragment</w:t>
+      </w:r>
+      <w:proofErr w:type="spellEnd"/>
+      <w:r>
+        <w:rPr>
+          <w:lang w:val="fr-BE"/>
+        </w:rPr>
+        <w:t xml:space="preserve"> 11</w:t>
+      </w:r>
+      <w:r>
+        <w:rPr>
+          <w:lang w:val="fr-BE"/>
+        </w:rPr>
         <w:tab/>
         <w:t>CSS in Vue</w:t>
       </w:r>
       <w:r>
+        <w:rPr>
+          <w:lang w:val="fr-BE"/>
+        </w:rPr>
         <w:tab/>
         <w:t>20</w:t>
       </w:r>
@@ -5427,9 +5528,13 @@
           <w:color w:val="365F90"/>
           <w:sz w:val="28"/>
           <w:szCs w:val="28"/>
-        </w:rPr>
-      </w:pPr>
-      <w:r>
+          <w:lang w:val="fr-BE"/>
+        </w:rPr>
+      </w:pPr>
+      <w:r>
+        <w:rPr>
+          <w:lang w:val="fr-BE"/>
+        </w:rPr>
         <w:br w:type="page"/>
       </w:r>
     </w:p>
@@ -5977,13 +6082,21 @@
     <w:p>
       <w:pPr>
         <w:pStyle w:val="Kop1"/>
+        <w:rPr>
+          <w:lang w:val="en-GB"/>
+        </w:rPr>
       </w:pPr>
       <w:bookmarkStart w:id="4" w:name="_Toc8774021"/>
-      <w:r>
+      <w:proofErr w:type="spellStart"/>
+      <w:r>
+        <w:rPr>
+          <w:lang w:val="en-GB"/>
+        </w:rPr>
         <w:lastRenderedPageBreak/>
         <w:t>Afkortingenlijst</w:t>
       </w:r>
       <w:bookmarkEnd w:id="4"/>
+      <w:proofErr w:type="spellEnd"/>
     </w:p>
     <w:p>
       <w:pPr>
@@ -6082,14 +6195,12 @@
           <w:lang w:val="nl-NL"/>
         </w:rPr>
       </w:pPr>
-      <w:proofErr w:type="spellStart"/>
       <w:r>
         <w:rPr>
           <w:lang w:val="nl-NL"/>
         </w:rPr>
         <w:t>MySQL</w:t>
       </w:r>
-      <w:proofErr w:type="spellEnd"/>
       <w:r>
         <w:rPr>
           <w:lang w:val="nl-NL"/>
@@ -6135,11 +6246,9 @@
       <w:bookmarkEnd w:id="5"/>
     </w:p>
     <w:p>
-      <w:proofErr w:type="spellStart"/>
       <w:r>
         <w:t>Stickfigures</w:t>
       </w:r>
-      <w:proofErr w:type="spellEnd"/>
       <w:r>
         <w:tab/>
       </w:r>
@@ -6193,11 +6302,9 @@
       <w:pPr>
         <w:ind w:left="2127" w:hanging="2127"/>
       </w:pPr>
-      <w:proofErr w:type="spellStart"/>
       <w:r>
         <w:t>Inserts</w:t>
       </w:r>
-      <w:proofErr w:type="spellEnd"/>
       <w:r>
         <w:tab/>
         <w:t>Commando waarmee gegevens in een tabel van een databank worden</w:t>
@@ -6256,23 +6363,7 @@
           <w:rFonts w:cs="Calibri"/>
           <w:color w:val="000000"/>
         </w:rPr>
-        <w:t xml:space="preserve"> dat gegeven wordt in het tweede jaar Elektronica-ICT aan de hogeschool </w:t>
-      </w:r>
-      <w:proofErr w:type="spellStart"/>
-      <w:r>
-        <w:rPr>
-          <w:rFonts w:cs="Calibri"/>
-          <w:color w:val="000000"/>
-        </w:rPr>
-        <w:t>Odisee</w:t>
-      </w:r>
-      <w:proofErr w:type="spellEnd"/>
-      <w:r>
-        <w:rPr>
-          <w:rFonts w:cs="Calibri"/>
-          <w:color w:val="000000"/>
-        </w:rPr>
-        <w:t>. Het platform is noodzakelijk zodat de groepen makkelijker gevormd kunnen worden en projecten zonder problemen toegevoegd, bewerkt, verwerkt en geaccepteerd worden. Hierbij wordt de huidige procedure in vraag gesteld.</w:t>
+        <w:t xml:space="preserve"> dat gegeven wordt in het tweede jaar Elektronica-ICT aan de hogeschool Odisee. Het platform is noodzakelijk zodat de groepen makkelijker gevormd kunnen worden en projecten zonder problemen toegevoegd, bewerkt, verwerkt en geaccepteerd worden. Hierbij wordt de huidige procedure in vraag gesteld.</w:t>
       </w:r>
     </w:p>
     <w:p>
@@ -6290,22 +6381,17 @@
         <w:t xml:space="preserve">Om deze website te maken zonder code van de bestaande website te gebruiken, wordt het volledige bouwproces van een nieuwe website doorlopen. Dit wil zeggen dat </w:t>
       </w:r>
       <w:r>
-        <w:t>U</w:t>
+        <w:t>u</w:t>
       </w:r>
       <w:r>
         <w:t>ser</w:t>
       </w:r>
       <w:r>
-        <w:t xml:space="preserve"> </w:t>
-      </w:r>
-      <w:proofErr w:type="spellStart"/>
-      <w:r>
-        <w:t>E</w:t>
+        <w:t>e</w:t>
       </w:r>
       <w:r>
         <w:t>xperience</w:t>
       </w:r>
-      <w:proofErr w:type="spellEnd"/>
       <w:r>
         <w:t xml:space="preserve"> gebruikt wordt, waarna het verkregen design ontworpen zal worden. Dit gebeurt op basis van een specifiek bedacht databasemodel dat geïntegreerd wordt in het Laravel framework, het belangrijkste gedeelte. Daarna wordt het grafische gedeelte toegevoegd op basis van CSS en Javascript.</w:t>
       </w:r>
@@ -6320,13 +6406,8 @@
       <w:pPr>
         <w:spacing w:after="160" w:line="259" w:lineRule="auto"/>
       </w:pPr>
-      <w:proofErr w:type="gramStart"/>
-      <w:r>
-        <w:t>Indien</w:t>
-      </w:r>
-      <w:proofErr w:type="gramEnd"/>
-      <w:r>
-        <w:t xml:space="preserve"> de nieuwe versie goedkeuring krijgt, kan deze worden gehost op hetzelfde adres van de huidige website. Op deze manier blijven de resources dezelfde.</w:t>
+      <w:r>
+        <w:t>Indien de nieuwe versie goedkeuring krijgt, kan deze worden gehost op hetzelfde adres van de huidige website. Op deze manier blijven de resources dezelfde.</w:t>
       </w:r>
     </w:p>
     <w:p>
@@ -6334,30 +6415,23 @@
         <w:t xml:space="preserve">In dit rapport worden de verschillende stappen bij het maken van een nieuwe website onderzocht. Zo worden de fases van </w:t>
       </w:r>
       <w:r>
-        <w:t>U</w:t>
+        <w:t>u</w:t>
       </w:r>
       <w:r>
         <w:t>ser</w:t>
       </w:r>
       <w:r>
-        <w:t xml:space="preserve"> </w:t>
-      </w:r>
-      <w:proofErr w:type="spellStart"/>
-      <w:r>
-        <w:t>E</w:t>
+        <w:t>e</w:t>
       </w:r>
       <w:r>
         <w:t>xperience</w:t>
       </w:r>
-      <w:proofErr w:type="spellEnd"/>
       <w:r>
         <w:t xml:space="preserve"> uitgelegd in het eerste hoofdstuk. Vervolgens wordt er bekeken of er best gewerkt wordt met een framework (backend). </w:t>
       </w:r>
-      <w:proofErr w:type="gramStart"/>
-      <w:r>
-        <w:t>Tevens</w:t>
-      </w:r>
-      <w:proofErr w:type="gramEnd"/>
+      <w:r>
+        <w:t>Ook</w:t>
+      </w:r>
       <w:r>
         <w:t xml:space="preserve"> worden belangrijke delen van de HTML en CSS uitvergroot en uitgelegd. Ten slotte worden de technische uitwerking en functionaliteiten van de website overlopen.</w:t>
       </w:r>
@@ -6379,7 +6453,6 @@
         </w:numPr>
       </w:pPr>
       <w:bookmarkStart w:id="7" w:name="_Toc8774024"/>
-      <w:proofErr w:type="spellStart"/>
       <w:r>
         <w:lastRenderedPageBreak/>
         <w:t>User</w:t>
@@ -6391,7 +6464,6 @@
         <w:t>xperience</w:t>
       </w:r>
       <w:bookmarkEnd w:id="7"/>
-      <w:proofErr w:type="spellEnd"/>
     </w:p>
     <w:p>
       <w:r>
@@ -6405,11 +6477,9 @@
         <w:br/>
         <w:t xml:space="preserve">Als laatste worden de wireframes gemaakt. Dit zijn de schetsen die de </w:t>
       </w:r>
-      <w:proofErr w:type="spellStart"/>
       <w:r>
         <w:t>frontenddesigners</w:t>
       </w:r>
-      <w:proofErr w:type="spellEnd"/>
       <w:r>
         <w:t xml:space="preserve"> krijgen zodat ze weten hoe de </w:t>
       </w:r>
@@ -6696,15 +6766,7 @@
         <w:t>v</w:t>
       </w:r>
       <w:r>
-        <w:t xml:space="preserve">ooral belang aan de communicatie tussen docent en student. Zo komt hij met een idee om het de student mogelijk te maken een docent te selecteren waarmee hij zijn project </w:t>
-      </w:r>
-      <w:proofErr w:type="gramStart"/>
-      <w:r>
-        <w:t>reeds</w:t>
-      </w:r>
-      <w:proofErr w:type="gramEnd"/>
-      <w:r>
-        <w:t xml:space="preserve"> besproken heeft.</w:t>
+        <w:t>ooral belang aan de communicatie tussen docent en student. Zo komt hij met een idee om het de student mogelijk te maken een docent te selecteren waarmee hij zijn project reeds besproken heeft.</w:t>
       </w:r>
     </w:p>
     <w:p>
@@ -6723,27 +6785,20 @@
         <w:lastRenderedPageBreak/>
         <w:t xml:space="preserve">Voor de vragenlijst van de studenten wordt met behulp van Google </w:t>
       </w:r>
-      <w:proofErr w:type="spellStart"/>
       <w:r>
         <w:t>D</w:t>
       </w:r>
       <w:r>
         <w:t>ocs</w:t>
       </w:r>
-      <w:proofErr w:type="spellEnd"/>
       <w:r>
         <w:t xml:space="preserve"> een eenvoudig formulier opgesteld. Dit zorgt ervoor dat via sociale media en e-mail de enquête snel naar een groter publiek kan worden verstuurd. Door de interface van Google </w:t>
       </w:r>
-      <w:proofErr w:type="spellStart"/>
       <w:r>
         <w:t>D</w:t>
       </w:r>
       <w:r>
-        <w:t>ocs</w:t>
-      </w:r>
-      <w:proofErr w:type="spellEnd"/>
-      <w:r>
-        <w:t>, is het eenvoudig om een procentuele grafische voorstelling te krijgen. Deze resultaten zijn zeer handig voor het maken van de persona van de student.</w:t>
+        <w:t>ocs, is het eenvoudig om een procentuele grafische voorstelling te krijgen. Deze resultaten zijn zeer handig voor het maken van de persona van de student.</w:t>
       </w:r>
     </w:p>
     <w:p>
@@ -6788,15 +6843,7 @@
     </w:p>
     <w:p>
       <w:r>
-        <w:t xml:space="preserve">Uit de antwoorden van de vragen kan een globaal karakter van zowel student als docent opgesteld worden. Dit gebeurt door telkens te kijken welke mening de meeste personen van dezelfde categorie delen. Met behulp van </w:t>
-      </w:r>
-      <w:proofErr w:type="spellStart"/>
-      <w:r>
-        <w:t>Xtensio</w:t>
-      </w:r>
-      <w:proofErr w:type="spellEnd"/>
-      <w:r>
-        <w:t xml:space="preserve"> is het mogelijk om een voorstelling te maken van de stereotype student en docent. Door te kiezen van een template kan vlot te werk gegaan worden en kunnen de persona’s op professionele manier ontworpen worden.</w:t>
+        <w:t>Uit de antwoorden van de vragen kan een globaal karakter van zowel student als docent opgesteld worden. Dit gebeurt door telkens te kijken welke mening de meeste personen van dezelfde categorie delen. Met behulp van Xtensio is het mogelijk om een voorstelling te maken van de stereotype student en docent. Door te kiezen van een template kan vlot te werk gegaan worden en kunnen de persona’s op professionele manier ontworpen worden.</w:t>
       </w:r>
     </w:p>
     <w:p>
@@ -6813,13 +6860,8 @@
         </w:numPr>
         <w:spacing w:after="0"/>
       </w:pPr>
-      <w:proofErr w:type="gramStart"/>
-      <w:r>
-        <w:t>de</w:t>
-      </w:r>
-      <w:proofErr w:type="gramEnd"/>
-      <w:r>
-        <w:t xml:space="preserve"> groepsvorming moet eenvoudig en gestructureerd kunnen gebeuren;</w:t>
+      <w:r>
+        <w:t>de groepsvorming moet eenvoudig en gestructureerd kunnen gebeuren;</w:t>
       </w:r>
     </w:p>
     <w:p>
@@ -6831,13 +6873,8 @@
         </w:numPr>
         <w:spacing w:after="0"/>
       </w:pPr>
-      <w:proofErr w:type="gramStart"/>
-      <w:r>
-        <w:t>er</w:t>
-      </w:r>
-      <w:proofErr w:type="gramEnd"/>
-      <w:r>
-        <w:t xml:space="preserve"> moet een overzicht zijn van welke projecten goedgekeurd, afgekeurd of in afwachting zijn;</w:t>
+      <w:r>
+        <w:t>er moet een overzicht zijn van welke projecten goedgekeurd, afgekeurd of in afwachting zijn;</w:t>
       </w:r>
     </w:p>
     <w:p>
@@ -6849,13 +6886,8 @@
         </w:numPr>
         <w:spacing w:after="0"/>
       </w:pPr>
-      <w:proofErr w:type="gramStart"/>
-      <w:r>
-        <w:t>de</w:t>
-      </w:r>
-      <w:proofErr w:type="gramEnd"/>
-      <w:r>
-        <w:t xml:space="preserve"> site moet een propere en overzichtelijke look hebben;</w:t>
+      <w:r>
+        <w:t>de site moet een propere en overzichtelijke look hebben;</w:t>
       </w:r>
     </w:p>
     <w:p>
@@ -6867,13 +6899,8 @@
           <w:numId w:val="18"/>
         </w:numPr>
       </w:pPr>
-      <w:proofErr w:type="gramStart"/>
-      <w:r>
-        <w:t>het</w:t>
-      </w:r>
-      <w:proofErr w:type="gramEnd"/>
-      <w:r>
-        <w:t xml:space="preserve"> moet mogelijk zijn een project te </w:t>
+      <w:r>
+        <w:t xml:space="preserve">het moet mogelijk zijn een project te </w:t>
       </w:r>
       <w:r>
         <w:t>be</w:t>
@@ -6888,15 +6915,7 @@
         <w:t>is.</w:t>
       </w:r>
       <w:r>
-        <w:t xml:space="preserve"> Dit zorgt ervoor dat een concept kan opgeslagen worden om er later aan verder te werken. Zo kan een student zijn eigen project later terug ophalen om extra gegevens hieraan toe te voegen. </w:t>
-      </w:r>
-      <w:proofErr w:type="gramStart"/>
-      <w:r>
-        <w:t>Indien</w:t>
-      </w:r>
-      <w:proofErr w:type="gramEnd"/>
-      <w:r>
-        <w:t xml:space="preserve"> een project afgekeurd wordt door een docent, kan het project worden bijgewerkt om toch goedgekeurd te worden.</w:t>
+        <w:t xml:space="preserve"> Dit zorgt ervoor dat een concept kan opgeslagen worden om er later aan verder te werken. Zo kan een student zijn eigen project later terug ophalen om extra gegevens hieraan toe te voegen. Indien een project afgekeurd wordt door een docent, kan het project worden bijgewerkt om toch goedgekeurd te worden.</w:t>
       </w:r>
     </w:p>
     <w:p>
@@ -6943,13 +6962,8 @@
         </w:numPr>
         <w:spacing w:after="0"/>
       </w:pPr>
-      <w:proofErr w:type="gramStart"/>
-      <w:r>
-        <w:t>er</w:t>
-      </w:r>
-      <w:proofErr w:type="gramEnd"/>
-      <w:r>
-        <w:t xml:space="preserve"> is geen makkelijke manier om te communiceren via de website;</w:t>
+      <w:r>
+        <w:t>er is geen makkelijke manier om te communiceren via de website;</w:t>
       </w:r>
     </w:p>
     <w:p>
@@ -6960,13 +6974,8 @@
         </w:numPr>
         <w:spacing w:after="0"/>
       </w:pPr>
-      <w:proofErr w:type="gramStart"/>
-      <w:r>
-        <w:t>de</w:t>
-      </w:r>
-      <w:proofErr w:type="gramEnd"/>
-      <w:r>
-        <w:t xml:space="preserve"> website is traag, het duurt lang voor hij aangemeld is;</w:t>
+      <w:r>
+        <w:t>de website is traag, het duurt lang voor hij aangemeld is;</w:t>
       </w:r>
     </w:p>
     <w:p>
@@ -6976,13 +6985,8 @@
           <w:numId w:val="19"/>
         </w:numPr>
       </w:pPr>
-      <w:proofErr w:type="gramStart"/>
-      <w:r>
-        <w:t>er</w:t>
-      </w:r>
-      <w:proofErr w:type="gramEnd"/>
-      <w:r>
-        <w:t xml:space="preserve"> kan niet gefilterd worden op projecten, waardoor er ongeïnteresseerde studenten bij sommige projecten terecht komen.</w:t>
+      <w:r>
+        <w:t>er kan niet gefilterd worden op projecten, waardoor er ongeïnteresseerde studenten bij sommige projecten terecht komen.</w:t>
       </w:r>
     </w:p>
     <w:p>
@@ -7058,7 +7062,6 @@
       <w:r>
         <w:t xml:space="preserve">Als laatste stap van het </w:t>
       </w:r>
-      <w:proofErr w:type="spellStart"/>
       <w:r>
         <w:t>u</w:t>
       </w:r>
@@ -7071,7 +7074,6 @@
       <w:r>
         <w:t>xperience</w:t>
       </w:r>
-      <w:proofErr w:type="spellEnd"/>
       <w:r>
         <w:t>-</w:t>
       </w:r>
@@ -7137,18 +7139,10 @@
     </w:p>
     <w:p>
       <w:r>
-        <w:t xml:space="preserve">Het doel van de wireframes is het werk van de </w:t>
-      </w:r>
-      <w:proofErr w:type="spellStart"/>
-      <w:r>
-        <w:t>frontend</w:t>
-      </w:r>
-      <w:r>
-        <w:t>dessigners</w:t>
-      </w:r>
-      <w:proofErr w:type="spellEnd"/>
-      <w:r>
-        <w:t xml:space="preserve"> </w:t>
+        <w:t>Het doel van de wireframes is het werk van de frontend</w:t>
+      </w:r>
+      <w:r>
+        <w:t xml:space="preserve">dessigners </w:t>
       </w:r>
       <w:r>
         <w:t xml:space="preserve">te verlichten. Er is nu een sjabloon waarmee aan de slag kan gegaan worden. Tegelijkertijd bieden deze wireframes nog mogelijkheid </w:t>
@@ -7174,15 +7168,7 @@
         <w:t>de onderdelen die overal gelijk blijven.</w:t>
       </w:r>
       <w:r>
-        <w:t xml:space="preserve"> Zo is de header en </w:t>
-      </w:r>
-      <w:proofErr w:type="spellStart"/>
-      <w:r>
-        <w:t>footer</w:t>
-      </w:r>
-      <w:proofErr w:type="spellEnd"/>
-      <w:r>
-        <w:t xml:space="preserve"> op </w:t>
+        <w:t xml:space="preserve"> Zo is de header en footer op </w:t>
       </w:r>
       <w:r>
         <w:t>alles</w:t>
@@ -7264,7 +7250,7 @@
           </w:r>
           <w:r>
             <w:rPr>
-              <w:lang w:val="en-GB"/>
+              <w:lang w:val="nl-NL"/>
             </w:rPr>
             <w:instrText xml:space="preserve"> CITATION Lar119 \l 2057 </w:instrText>
           </w:r>
@@ -7888,11 +7874,9 @@
           <w:numId w:val="21"/>
         </w:numPr>
       </w:pPr>
-      <w:proofErr w:type="spellStart"/>
       <w:r>
         <w:t>MySQL</w:t>
       </w:r>
-      <w:proofErr w:type="spellEnd"/>
     </w:p>
     <w:p>
       <w:pPr>
@@ -7902,11 +7886,9 @@
           <w:numId w:val="21"/>
         </w:numPr>
       </w:pPr>
-      <w:proofErr w:type="spellStart"/>
       <w:r>
         <w:t>PostgreSQL</w:t>
       </w:r>
-      <w:proofErr w:type="spellEnd"/>
     </w:p>
     <w:p>
       <w:pPr>
@@ -7916,11 +7898,9 @@
           <w:numId w:val="21"/>
         </w:numPr>
       </w:pPr>
-      <w:proofErr w:type="spellStart"/>
       <w:r>
         <w:t>SQLite</w:t>
       </w:r>
-      <w:proofErr w:type="spellEnd"/>
     </w:p>
     <w:p>
       <w:pPr>
@@ -7936,13 +7916,8 @@
     </w:p>
     <w:p>
       <w:r>
-        <w:t xml:space="preserve">Voor de projectenwebsite wordt gekozen om </w:t>
-      </w:r>
-      <w:proofErr w:type="spellStart"/>
-      <w:r>
-        <w:t>MySQL</w:t>
-      </w:r>
-      <w:proofErr w:type="spellEnd"/>
+        <w:t>Voor de projectenwebsite wordt gekozen om MySQL</w:t>
+      </w:r>
       <w:r>
         <w:t xml:space="preserve"> te gebruiken</w:t>
       </w:r>
@@ -7950,15 +7925,7 @@
         <w:t xml:space="preserve">. </w:t>
       </w:r>
       <w:r>
-        <w:t xml:space="preserve">Dit is het default databanktype van Laravel. </w:t>
-      </w:r>
-      <w:proofErr w:type="spellStart"/>
-      <w:r>
-        <w:t>MySQL</w:t>
-      </w:r>
-      <w:proofErr w:type="spellEnd"/>
-      <w:r>
-        <w:t xml:space="preserve"> wordt voornamelijk </w:t>
+        <w:t xml:space="preserve">Dit is het default databanktype van Laravel. MySQL wordt voornamelijk </w:t>
       </w:r>
       <w:r>
         <w:t>aangewend</w:t>
@@ -7973,15 +7940,7 @@
         <w:t xml:space="preserve"> geval van de projectenwebsite </w:t>
       </w:r>
       <w:r>
-        <w:t xml:space="preserve">past deze makkelijk op eenzelfde server. </w:t>
-      </w:r>
-      <w:proofErr w:type="gramStart"/>
-      <w:r>
-        <w:t>Indien</w:t>
-      </w:r>
-      <w:proofErr w:type="gramEnd"/>
-      <w:r>
-        <w:t xml:space="preserve"> dit niet het geval zou geweest zijn, moet</w:t>
+        <w:t>past deze makkelijk op eenzelfde server. Indien dit niet het geval zou geweest zijn, moet</w:t>
       </w:r>
       <w:r>
         <w:t>en andere databanksystemen overwogen worden</w:t>
@@ -8010,13 +7969,8 @@
           <w:noProof/>
         </w:rPr>
       </w:pPr>
-      <w:proofErr w:type="spellStart"/>
-      <w:r>
-        <w:t>MySQL</w:t>
-      </w:r>
-      <w:proofErr w:type="spellEnd"/>
-      <w:r>
-        <w:t xml:space="preserve"> maakt het mogelijk om een databankmodel te </w:t>
+      <w:r>
+        <w:t xml:space="preserve">MySQL maakt het mogelijk om een databankmodel te </w:t>
       </w:r>
       <w:r>
         <w:t>creëren</w:t>
@@ -8461,13 +8415,8 @@
           <w:tab w:val="left" w:pos="2835"/>
         </w:tabs>
       </w:pPr>
-      <w:proofErr w:type="gramStart"/>
-      <w:r>
-        <w:t>gebruikerstabel</w:t>
-      </w:r>
-      <w:proofErr w:type="gramEnd"/>
-      <w:r>
-        <w:t>:</w:t>
+      <w:r>
+        <w:t>gebruikerstabel:</w:t>
       </w:r>
       <w:r>
         <w:tab/>
@@ -8493,16 +8442,11 @@
           <w:tab w:val="left" w:pos="2835"/>
         </w:tabs>
       </w:pPr>
-      <w:proofErr w:type="gramStart"/>
       <w:r>
         <w:t>d</w:t>
       </w:r>
       <w:r>
-        <w:t>ocententabel</w:t>
-      </w:r>
-      <w:proofErr w:type="gramEnd"/>
-      <w:r>
-        <w:t>:</w:t>
+        <w:t>ocententabel:</w:t>
       </w:r>
       <w:r>
         <w:tab/>
@@ -8528,16 +8472,11 @@
           <w:tab w:val="left" w:pos="2835"/>
         </w:tabs>
       </w:pPr>
-      <w:proofErr w:type="gramStart"/>
       <w:r>
         <w:t>e</w:t>
       </w:r>
       <w:r>
-        <w:t>xternentabel</w:t>
-      </w:r>
-      <w:proofErr w:type="gramEnd"/>
-      <w:r>
-        <w:t>:</w:t>
+        <w:t>xternentabel:</w:t>
       </w:r>
       <w:r>
         <w:tab/>
@@ -8570,16 +8509,11 @@
           <w:tab w:val="left" w:pos="2835"/>
         </w:tabs>
       </w:pPr>
-      <w:proofErr w:type="gramStart"/>
       <w:r>
         <w:t>s</w:t>
       </w:r>
       <w:r>
-        <w:t>tudententabel</w:t>
-      </w:r>
-      <w:proofErr w:type="gramEnd"/>
-      <w:r>
-        <w:t>:</w:t>
+        <w:t>tudententabel:</w:t>
       </w:r>
       <w:r>
         <w:tab/>
@@ -8612,16 +8546,11 @@
           <w:tab w:val="left" w:pos="2835"/>
         </w:tabs>
       </w:pPr>
-      <w:proofErr w:type="gramStart"/>
       <w:r>
         <w:t>g</w:t>
       </w:r>
       <w:r>
-        <w:t>roepentabel</w:t>
-      </w:r>
-      <w:proofErr w:type="gramEnd"/>
-      <w:r>
-        <w:t>:</w:t>
+        <w:t>roepentabel:</w:t>
       </w:r>
       <w:r>
         <w:tab/>
@@ -8657,16 +8586,11 @@
           <w:tab w:val="left" w:pos="2835"/>
         </w:tabs>
       </w:pPr>
-      <w:proofErr w:type="gramStart"/>
       <w:r>
         <w:t>p</w:t>
       </w:r>
       <w:r>
-        <w:t>rojectentabel</w:t>
-      </w:r>
-      <w:proofErr w:type="gramEnd"/>
-      <w:r>
-        <w:t>:</w:t>
+        <w:t>rojectentabel:</w:t>
       </w:r>
       <w:r>
         <w:tab/>
@@ -8721,13 +8645,8 @@
           <w:tab w:val="left" w:pos="2835"/>
         </w:tabs>
       </w:pPr>
-      <w:proofErr w:type="gramStart"/>
-      <w:r>
-        <w:t>mededelingentabel</w:t>
-      </w:r>
-      <w:proofErr w:type="gramEnd"/>
-      <w:r>
-        <w:t>:</w:t>
+      <w:r>
+        <w:t>mededelingentabel:</w:t>
       </w:r>
       <w:r>
         <w:tab/>
@@ -8744,13 +8663,8 @@
         <w:t xml:space="preserve">De docent-, externen- en studententabel hebben elk een </w:t>
       </w:r>
       <w:r>
-        <w:t>één-op-</w:t>
-      </w:r>
-      <w:proofErr w:type="spellStart"/>
-      <w:r>
-        <w:t>éénrelatie</w:t>
-      </w:r>
-      <w:proofErr w:type="spellEnd"/>
+        <w:t>één-op-éénrelatie</w:t>
+      </w:r>
       <w:r>
         <w:t xml:space="preserve"> met de gebruikerstabel. Elke gebruiker is dus ofwel een student, docent of externe. Projecten kunnen door gelijk welke </w:t>
       </w:r>
@@ -8759,15 +8673,7 @@
         <w:t>gebruiker aangemaakt worden. Elk project heeft eigen SMART-criteria die ook ingevuld dienen te worden.</w:t>
       </w:r>
       <w:r>
-        <w:t xml:space="preserve"> Groepen kunnen gevormd worden door maximum 4 studenten. Als laatste kunnen gebruikers nog mededelingen plaatsen bij projecten. Dit is een veel-op-</w:t>
-      </w:r>
-      <w:proofErr w:type="spellStart"/>
-      <w:r>
-        <w:t>veelrelatie</w:t>
-      </w:r>
-      <w:proofErr w:type="spellEnd"/>
-      <w:r>
-        <w:t xml:space="preserve"> m.a.w. elke gebruiker kan meerdere mededelingen plaatsen </w:t>
+        <w:t xml:space="preserve"> Groepen kunnen gevormd worden door maximum 4 studenten. Als laatste kunnen gebruikers nog mededelingen plaatsen bij projecten. Dit is een veel-op-veelrelatie m.a.w. elke gebruiker kan meerdere mededelingen plaatsen </w:t>
       </w:r>
       <w:r>
         <w:t>bij</w:t>
@@ -8791,37 +8697,14 @@
         </w:numPr>
       </w:pPr>
       <w:bookmarkStart w:id="16" w:name="_Toc8774033"/>
-      <w:proofErr w:type="spellStart"/>
-      <w:r>
-        <w:t>Migrations</w:t>
-      </w:r>
-      <w:proofErr w:type="spellEnd"/>
-      <w:r>
-        <w:t xml:space="preserve"> en </w:t>
-      </w:r>
-      <w:proofErr w:type="spellStart"/>
-      <w:r>
-        <w:t>seeders</w:t>
+      <w:r>
+        <w:t>Migrations en seeders</w:t>
       </w:r>
       <w:bookmarkEnd w:id="16"/>
-      <w:proofErr w:type="spellEnd"/>
-    </w:p>
-    <w:p>
-      <w:proofErr w:type="spellStart"/>
-      <w:r>
-        <w:t>Migrations</w:t>
-      </w:r>
-      <w:proofErr w:type="spellEnd"/>
-      <w:r>
-        <w:t xml:space="preserve"> en </w:t>
-      </w:r>
-      <w:proofErr w:type="spellStart"/>
-      <w:r>
-        <w:t>seeders</w:t>
-      </w:r>
-      <w:proofErr w:type="spellEnd"/>
-      <w:r>
-        <w:t xml:space="preserve"> zijn bestanden die in </w:t>
+    </w:p>
+    <w:p>
+      <w:r>
+        <w:t xml:space="preserve">Migrations en seeders zijn bestanden die in </w:t>
       </w:r>
       <w:r>
         <w:t>L</w:t>
@@ -8839,23 +8722,7 @@
         <w:t>eenzelfde</w:t>
       </w:r>
       <w:r>
-        <w:t xml:space="preserve"> website wordt gewerkt. Door de </w:t>
-      </w:r>
-      <w:proofErr w:type="spellStart"/>
-      <w:r>
-        <w:t>migrations</w:t>
-      </w:r>
-      <w:proofErr w:type="spellEnd"/>
-      <w:r>
-        <w:t xml:space="preserve"> en </w:t>
-      </w:r>
-      <w:proofErr w:type="spellStart"/>
-      <w:r>
-        <w:t>seeders</w:t>
-      </w:r>
-      <w:proofErr w:type="spellEnd"/>
-      <w:r>
-        <w:t xml:space="preserve"> </w:t>
+        <w:t xml:space="preserve"> website wordt gewerkt. Door de migrations en seeders </w:t>
       </w:r>
       <w:r>
         <w:t xml:space="preserve">uit te voeren </w:t>
@@ -8870,15 +8737,7 @@
         <w:t>)</w:t>
       </w:r>
       <w:r>
-        <w:t xml:space="preserve">, is iedere </w:t>
-      </w:r>
-      <w:proofErr w:type="spellStart"/>
-      <w:r>
-        <w:t>developer</w:t>
-      </w:r>
-      <w:proofErr w:type="spellEnd"/>
-      <w:r>
-        <w:t xml:space="preserve"> zeker dat </w:t>
+        <w:t xml:space="preserve">, is iedere developer zeker dat </w:t>
       </w:r>
       <w:r>
         <w:t>hij</w:t>
@@ -8902,45 +8761,13 @@
         <w:t>.</w:t>
       </w:r>
       <w:r>
-        <w:t xml:space="preserve"> Zowel </w:t>
-      </w:r>
-      <w:proofErr w:type="spellStart"/>
-      <w:r>
-        <w:t>migration</w:t>
-      </w:r>
-      <w:proofErr w:type="spellEnd"/>
-      <w:r>
-        <w:t xml:space="preserve">- als </w:t>
-      </w:r>
-      <w:proofErr w:type="spellStart"/>
-      <w:r>
-        <w:t>seederbestanden</w:t>
-      </w:r>
-      <w:proofErr w:type="spellEnd"/>
-      <w:r>
-        <w:t xml:space="preserve"> kunnen automatisch aangemaakt worden door opnieuw het commando </w:t>
+        <w:t xml:space="preserve"> Zowel migration- als seederbestanden kunnen automatisch aangemaakt worden door opnieuw het commando </w:t>
       </w:r>
       <w:r>
         <w:t>‘</w:t>
       </w:r>
       <w:r>
-        <w:t xml:space="preserve">PHP </w:t>
-      </w:r>
-      <w:proofErr w:type="spellStart"/>
-      <w:r>
-        <w:t>artisan</w:t>
-      </w:r>
-      <w:proofErr w:type="spellEnd"/>
-      <w:r>
-        <w:t xml:space="preserve"> make: </w:t>
-      </w:r>
-      <w:proofErr w:type="spellStart"/>
-      <w:r>
-        <w:t>migration</w:t>
-      </w:r>
-      <w:proofErr w:type="spellEnd"/>
-      <w:r>
-        <w:t xml:space="preserve"> &lt;Naam&gt;</w:t>
+        <w:t>PHP artisan make: migration &lt;Naam&gt;</w:t>
       </w:r>
       <w:r>
         <w:t>’</w:t>
@@ -9021,45 +8848,19 @@
         <w:fldChar w:fldCharType="end"/>
       </w:r>
       <w:r>
-        <w:t xml:space="preserve">: Uitvoeren van </w:t>
-      </w:r>
-      <w:proofErr w:type="spellStart"/>
-      <w:r>
-        <w:t>migrating</w:t>
-      </w:r>
-      <w:proofErr w:type="spellEnd"/>
-      <w:r>
-        <w:t xml:space="preserve"> en </w:t>
-      </w:r>
-      <w:proofErr w:type="spellStart"/>
-      <w:r>
-        <w:t>seeding</w:t>
-      </w:r>
-      <w:proofErr w:type="spellEnd"/>
+        <w:t>: Uitvoeren van migrating en seeding</w:t>
+      </w:r>
     </w:p>
     <w:p/>
     <w:p>
-      <w:proofErr w:type="spellStart"/>
-      <w:r>
-        <w:t>Migrations</w:t>
-      </w:r>
-      <w:proofErr w:type="spellEnd"/>
-      <w:r>
-        <w:t xml:space="preserve"> zijn bestanden waarin de databanktabellen zelf omschreven worden. Ieder </w:t>
-      </w:r>
-      <w:proofErr w:type="spellStart"/>
-      <w:r>
-        <w:t>mig</w:t>
+      <w:r>
+        <w:t>Migrations zijn bestanden waarin de databanktabellen zelf omschreven worden. Ieder mig</w:t>
       </w:r>
       <w:r>
         <w:t>r</w:t>
       </w:r>
       <w:r>
-        <w:t>ationbestand</w:t>
-      </w:r>
-      <w:proofErr w:type="spellEnd"/>
-      <w:r>
-        <w:t xml:space="preserve"> bestaat uit 2 functies</w:t>
+        <w:t>ationbestand bestaat uit 2 functies</w:t>
       </w:r>
       <w:r>
         <w:t xml:space="preserve">: </w:t>
@@ -9077,39 +8878,13 @@
     <w:p>
       <w:r>
         <w:lastRenderedPageBreak/>
-        <w:t xml:space="preserve">De </w:t>
-      </w:r>
-      <w:proofErr w:type="spellStart"/>
-      <w:r>
-        <w:t>upfunctie</w:t>
-      </w:r>
-      <w:proofErr w:type="spellEnd"/>
-      <w:r>
-        <w:t xml:space="preserve"> wordt opgeroepen bij het uitvoeren van het commando ‘</w:t>
-      </w:r>
-      <w:proofErr w:type="spellStart"/>
+        <w:t>De upfunctie wordt opgeroepen bij het uitvoeren van het commando ‘</w:t>
+      </w:r>
       <w:r>
         <w:t>php</w:t>
       </w:r>
-      <w:proofErr w:type="spellEnd"/>
-      <w:r>
-        <w:t xml:space="preserve"> </w:t>
-      </w:r>
-      <w:proofErr w:type="spellStart"/>
-      <w:r>
-        <w:t>artisan</w:t>
-      </w:r>
-      <w:proofErr w:type="spellEnd"/>
-      <w:r>
-        <w:t xml:space="preserve"> </w:t>
-      </w:r>
-      <w:proofErr w:type="spellStart"/>
-      <w:r>
-        <w:t>migrate</w:t>
-      </w:r>
-      <w:proofErr w:type="spellEnd"/>
-      <w:r>
-        <w:t>’. Hierin wordt beschreven hoe de tabel zal heten en welke kolommen er zijn. Bij iedere kolom wordt ook het type van de kolom vermeld</w:t>
+      <w:r>
+        <w:t xml:space="preserve"> artisan migrate’. Hierin wordt beschreven hoe de tabel zal heten en welke kolommen er zijn. Bij iedere kolom wordt ook het type van de kolom vermeld</w:t>
       </w:r>
       <w:r>
         <w:t xml:space="preserve"> en of het veld van de kolom verplicht moet ingevuld zijn</w:t>
@@ -9120,15 +8895,7 @@
     </w:p>
     <w:p>
       <w:r>
-        <w:t xml:space="preserve">De downfunctie wordt gebruikt bij het verwijderen van bestaande </w:t>
-      </w:r>
-      <w:proofErr w:type="spellStart"/>
-      <w:r>
-        <w:t>migrations</w:t>
-      </w:r>
-      <w:proofErr w:type="spellEnd"/>
-      <w:r>
-        <w:t>. Hier</w:t>
+        <w:t>De downfunctie wordt gebruikt bij het verwijderen van bestaande migrations. Hier</w:t>
       </w:r>
       <w:r>
         <w:t xml:space="preserve">bij zal de </w:t>
@@ -9146,15 +8913,7 @@
         <w:t xml:space="preserve"> worden,</w:t>
       </w:r>
       <w:r>
-        <w:t xml:space="preserve"> </w:t>
-      </w:r>
-      <w:proofErr w:type="gramStart"/>
-      <w:r>
-        <w:t>indien</w:t>
-      </w:r>
-      <w:proofErr w:type="gramEnd"/>
-      <w:r>
-        <w:t xml:space="preserve"> ze</w:t>
+        <w:t xml:space="preserve"> indien ze</w:t>
       </w:r>
       <w:r>
         <w:t xml:space="preserve"> nog</w:t>
@@ -9258,15 +9017,7 @@
         <w:t>Door</w:t>
       </w:r>
       <w:r>
-        <w:t xml:space="preserve"> de </w:t>
-      </w:r>
-      <w:proofErr w:type="spellStart"/>
-      <w:r>
-        <w:t>seederbestanden</w:t>
-      </w:r>
-      <w:proofErr w:type="spellEnd"/>
-      <w:r>
-        <w:t xml:space="preserve"> worden de tabellen ingevuld</w:t>
+        <w:t xml:space="preserve"> de seederbestanden worden de tabellen ingevuld</w:t>
       </w:r>
       <w:r>
         <w:t xml:space="preserve"> (codefragment 4)</w:t>
@@ -9287,21 +9038,8 @@
         <w:t xml:space="preserve"> bruikbare data en verliest de webdeveloper geen tijd.</w:t>
       </w:r>
       <w:r>
-        <w:t xml:space="preserve"> Elke </w:t>
-      </w:r>
-      <w:proofErr w:type="spellStart"/>
-      <w:r>
-        <w:t>seeder</w:t>
-      </w:r>
-      <w:proofErr w:type="spellEnd"/>
-      <w:r>
-        <w:t xml:space="preserve"> bestaat uit een functie ‘run’. Deze bestaat uit een reeks </w:t>
-      </w:r>
-      <w:proofErr w:type="spellStart"/>
-      <w:r>
-        <w:t>inserts</w:t>
-      </w:r>
-      <w:proofErr w:type="spellEnd"/>
+        <w:t xml:space="preserve"> Elke seeder bestaat uit een functie ‘run’. Deze bestaat uit een reeks inserts</w:t>
+      </w:r>
       <w:r>
         <w:rPr>
           <w:rStyle w:val="Voetnootmarkering"/>
@@ -9309,15 +9047,7 @@
         <w:footnoteReference w:id="1"/>
       </w:r>
       <w:r>
-        <w:t xml:space="preserve">. Bij elke </w:t>
-      </w:r>
-      <w:proofErr w:type="spellStart"/>
-      <w:r>
-        <w:t>insert</w:t>
-      </w:r>
-      <w:proofErr w:type="spellEnd"/>
-      <w:r>
-        <w:t xml:space="preserve"> wordt zowel de tabelnaam vermeld, als</w:t>
+        <w:t>. Bij elke insert wordt zowel de tabelnaam vermeld, als</w:t>
       </w:r>
       <w:r>
         <w:t>ook</w:t>
@@ -9402,15 +9132,7 @@
         <w:fldChar w:fldCharType="end"/>
       </w:r>
       <w:r>
-        <w:t xml:space="preserve">: </w:t>
-      </w:r>
-      <w:proofErr w:type="spellStart"/>
-      <w:r>
-        <w:t>Seederbestand</w:t>
-      </w:r>
-      <w:proofErr w:type="spellEnd"/>
-      <w:r>
-        <w:t xml:space="preserve"> gebruikers</w:t>
+        <w:t>: Seederbestand gebruikers</w:t>
       </w:r>
     </w:p>
     <w:p>
@@ -9627,23 +9349,7 @@
     </w:p>
     <w:p>
       <w:r>
-        <w:t xml:space="preserve">Onder de array worden functies aangemaakt. Deze beschrijven de relaties tussen naburige tabellen. Hierdoor is het niet meer nodig om </w:t>
-      </w:r>
-      <w:proofErr w:type="spellStart"/>
-      <w:r>
-        <w:t>inner</w:t>
-      </w:r>
-      <w:proofErr w:type="spellEnd"/>
-      <w:r>
-        <w:t xml:space="preserve"> </w:t>
-      </w:r>
-      <w:proofErr w:type="spellStart"/>
-      <w:r>
-        <w:t>joins</w:t>
-      </w:r>
-      <w:proofErr w:type="spellEnd"/>
-      <w:r>
-        <w:t xml:space="preserve"> te gebruiken om data uit meerdere tabellen in 1 keer weer te geven.</w:t>
+        <w:t>Onder de array worden functies aangemaakt. Deze beschrijven de relaties tussen naburige tabellen. Hierdoor is het niet meer nodig om inner joins te gebruiken om data uit meerdere tabellen in 1 keer weer te geven.</w:t>
       </w:r>
       <w:r>
         <w:t xml:space="preserve"> [4]</w:t>
@@ -9842,11 +9548,9 @@
       <w:r>
         <w:t>‘</w:t>
       </w:r>
-      <w:proofErr w:type="spellStart"/>
       <w:r>
         <w:t>redirect</w:t>
       </w:r>
-      <w:proofErr w:type="spellEnd"/>
       <w:r>
         <w:t>’</w:t>
       </w:r>
@@ -9993,31 +9697,7 @@
         <w:t xml:space="preserve">in een Bladedocument te plaatsen. </w:t>
       </w:r>
       <w:r>
-        <w:t xml:space="preserve">Naast </w:t>
-      </w:r>
-      <w:proofErr w:type="spellStart"/>
-      <w:r>
-        <w:t>if</w:t>
-      </w:r>
-      <w:proofErr w:type="spellEnd"/>
-      <w:r>
-        <w:t xml:space="preserve">-statements, </w:t>
-      </w:r>
-      <w:proofErr w:type="spellStart"/>
-      <w:r>
-        <w:t>whileloops</w:t>
-      </w:r>
-      <w:proofErr w:type="spellEnd"/>
-      <w:r>
-        <w:t xml:space="preserve">, </w:t>
-      </w:r>
-      <w:proofErr w:type="spellStart"/>
-      <w:r>
-        <w:t>forloops</w:t>
-      </w:r>
-      <w:proofErr w:type="spellEnd"/>
-      <w:r>
-        <w:t xml:space="preserve">, … </w:t>
+        <w:t xml:space="preserve">Naast if-statements, whileloops, forloops, … </w:t>
       </w:r>
       <w:r>
         <w:t>kan ook</w:t>
@@ -10363,127 +10043,75 @@
         <w:t xml:space="preserve"> een ingebouwde authenticatie aan</w:t>
       </w:r>
       <w:r>
-        <w:t>. Door het commando ‘</w:t>
-      </w:r>
-      <w:proofErr w:type="spellStart"/>
-      <w:r>
-        <w:t>php</w:t>
-      </w:r>
-      <w:proofErr w:type="spellEnd"/>
+        <w:t>. Door het commando ‘php artisan make:auth’ uit te voeren in een terminal</w:t>
+      </w:r>
+      <w:r>
+        <w:t>,</w:t>
+      </w:r>
+      <w:r>
+        <w:t xml:space="preserve"> worden alle nodige bestanden aangemaakt. </w:t>
+      </w:r>
+      <w:r>
+        <w:t xml:space="preserve">Hierdoor zal er een eenvoudige login- en registreerpagina </w:t>
+      </w:r>
+      <w:r>
+        <w:t>gevormd worden</w:t>
+      </w:r>
+      <w:r>
+        <w:t>, alsook de achterliggende controllers. Standaard gebeurt authenticatie op basis van de paswoord</w:t>
+      </w:r>
+      <w:r>
+        <w:t>-</w:t>
+      </w:r>
+      <w:r>
+        <w:t xml:space="preserve"> en e</w:t>
+      </w:r>
+      <w:r>
+        <w:t>-</w:t>
+      </w:r>
+      <w:r>
+        <w:t xml:space="preserve">mailkolom uit de gebruikerstabel. Dit </w:t>
+      </w:r>
+      <w:r>
+        <w:t>is</w:t>
+      </w:r>
+      <w:r>
+        <w:t xml:space="preserve"> ook van toepassing bij het maken van de projectenwebsite.</w:t>
+      </w:r>
+    </w:p>
+    <w:p>
+      <w:r>
+        <w:t xml:space="preserve">Doordat de authenticatie automatisch </w:t>
+      </w:r>
+      <w:r>
+        <w:t>gebeurt</w:t>
+      </w:r>
+      <w:r>
+        <w:t>, k</w:t>
+      </w:r>
+      <w:r>
+        <w:t>unne</w:t>
+      </w:r>
+      <w:r>
+        <w:t>n</w:t>
+      </w:r>
       <w:r>
         <w:t xml:space="preserve"> </w:t>
       </w:r>
-      <w:proofErr w:type="spellStart"/>
-      <w:r>
-        <w:t>artisan</w:t>
-      </w:r>
-      <w:proofErr w:type="spellEnd"/>
-      <w:r>
-        <w:t xml:space="preserve"> </w:t>
-      </w:r>
-      <w:proofErr w:type="spellStart"/>
-      <w:proofErr w:type="gramStart"/>
-      <w:r>
-        <w:t>make:auth</w:t>
-      </w:r>
-      <w:proofErr w:type="spellEnd"/>
-      <w:proofErr w:type="gramEnd"/>
-      <w:r>
-        <w:t>’ uit te voeren in een terminal</w:t>
-      </w:r>
-      <w:r>
-        <w:t>,</w:t>
-      </w:r>
-      <w:r>
-        <w:t xml:space="preserve"> worden alle nodige bestanden aangemaakt. </w:t>
-      </w:r>
-      <w:r>
-        <w:t xml:space="preserve">Hierdoor zal er een eenvoudige login- en registreerpagina </w:t>
-      </w:r>
-      <w:r>
-        <w:t>gevormd worden</w:t>
-      </w:r>
-      <w:r>
-        <w:t>, alsook de achterliggende controllers. Standaard gebeurt authenticatie op basis van de paswoord</w:t>
-      </w:r>
-      <w:r>
-        <w:t>-</w:t>
-      </w:r>
-      <w:r>
-        <w:t xml:space="preserve"> en e</w:t>
-      </w:r>
-      <w:r>
-        <w:t>-</w:t>
-      </w:r>
-      <w:r>
-        <w:t xml:space="preserve">mailkolom uit de gebruikerstabel. Dit </w:t>
-      </w:r>
-      <w:r>
-        <w:t>is</w:t>
-      </w:r>
-      <w:r>
-        <w:t xml:space="preserve"> ook van toepassing bij het maken van de projectenwebsite.</w:t>
-      </w:r>
-    </w:p>
-    <w:p>
-      <w:r>
-        <w:t xml:space="preserve">Doordat de authenticatie automatisch </w:t>
-      </w:r>
-      <w:r>
-        <w:t>gebeurt</w:t>
-      </w:r>
-      <w:r>
-        <w:t>, k</w:t>
-      </w:r>
-      <w:r>
-        <w:t>unne</w:t>
-      </w:r>
-      <w:r>
-        <w:t>n</w:t>
-      </w:r>
-      <w:r>
-        <w:t xml:space="preserve"> </w:t>
-      </w:r>
       <w:r>
         <w:t>de andere controllers makkelijk controle</w:t>
       </w:r>
       <w:r>
-        <w:t xml:space="preserve">ren </w:t>
-      </w:r>
-      <w:proofErr w:type="gramStart"/>
-      <w:r>
-        <w:t>indien</w:t>
-      </w:r>
-      <w:proofErr w:type="gramEnd"/>
-      <w:r>
-        <w:t xml:space="preserve"> een gebruiker daadwerkelijk ingelogd is. Met behulp van de coderegel ‘</w:t>
-      </w:r>
-      <w:proofErr w:type="spellStart"/>
-      <w:proofErr w:type="gramStart"/>
-      <w:r>
-        <w:t>Auth</w:t>
-      </w:r>
-      <w:proofErr w:type="spellEnd"/>
-      <w:r>
-        <w:t>::</w:t>
-      </w:r>
-      <w:proofErr w:type="gramEnd"/>
-      <w:r>
-        <w:t>user()’ word</w:t>
+        <w:t>ren indien</w:t>
+      </w:r>
+      <w:r>
+        <w:t xml:space="preserve"> een gebruiker daadwerkelijk ingelogd is. Met behulp van de coderegel ‘Auth::user()’ word</w:t>
       </w:r>
       <w:r>
         <w:t>en</w:t>
       </w:r>
       <w:r>
-        <w:t xml:space="preserve"> alle gegevens van de ingelogde persoon geladen. </w:t>
-      </w:r>
-      <w:proofErr w:type="gramStart"/>
-      <w:r>
-        <w:t>Indien</w:t>
-      </w:r>
-      <w:proofErr w:type="gramEnd"/>
-      <w:r>
-        <w:t xml:space="preserve"> </w:t>
+        <w:t xml:space="preserve"> alle gegevens van de ingelogde persoon geladen. Indien </w:t>
       </w:r>
       <w:r>
         <w:t>de waarde</w:t>
@@ -10537,12 +10165,13 @@
           <w:numId w:val="14"/>
         </w:numPr>
       </w:pPr>
-      <w:bookmarkStart w:id="22" w:name="_Toc8774039"/>
       <w:r>
         <w:lastRenderedPageBreak/>
-        <w:t>Frontend</w:t>
-      </w:r>
-      <w:bookmarkEnd w:id="22"/>
+        <w:t>Bootstrap</w:t>
+      </w:r>
+      <w:r>
+        <w:t>Vue</w:t>
+      </w:r>
     </w:p>
     <w:p>
       <w:pPr>
@@ -10552,11 +10181,12 @@
           <w:numId w:val="16"/>
         </w:numPr>
       </w:pPr>
-      <w:bookmarkStart w:id="23" w:name="_Toc8774040"/>
-      <w:r>
-        <w:t>Vue</w:t>
-      </w:r>
-      <w:bookmarkEnd w:id="23"/>
+      <w:r>
+        <w:t>Framework</w:t>
+      </w:r>
+      <w:r>
+        <w:t xml:space="preserve"> Vue</w:t>
+      </w:r>
     </w:p>
     <w:p>
       <w:pPr>
@@ -10570,14 +10200,8 @@
           <w:sz w:val="22"/>
           <w:szCs w:val="22"/>
         </w:rPr>
-        <w:t>Vue is een framework voor het bouwen van gebruikersinterfaces. In tegenstelling tot andere monolithische frameworks, is Vue vanaf de basis ontworpen om incrementeel toepasbaar te zijn. De kern bibliotheek is alleen gericht op de presentatie laag en is eenvoudig te integreren met andere bibliotheken of bestaande projecten. Aan de andere kant is Vue ook perfect in staat om geavanceerde Single-Page Applicaties aan te sturen in combinatie met ondersteunende bibliotheken.</w:t>
-      </w:r>
-    </w:p>
-    <w:p>
-      <w:pPr>
-        <w:pStyle w:val="Normaalweb"/>
-        <w:spacing w:before="0" w:beforeAutospacing="0" w:after="200" w:afterAutospacing="0"/>
-      </w:pPr>
+        <w:t xml:space="preserve">Vue is een </w:t>
+      </w:r>
       <w:r>
         <w:rPr>
           <w:rFonts w:ascii="Calibri" w:hAnsi="Calibri" w:cs="Calibri"/>
@@ -10585,9 +10209,8 @@
           <w:sz w:val="22"/>
           <w:szCs w:val="22"/>
         </w:rPr>
-        <w:t xml:space="preserve">Wat het team vooral naar Vue.js trok is dat Javascript eenvoudig kan worden geschreven. Aan de slag gaan met Vue.js is zeer eenvoudig. De broncode is zeer leesbaar, en de documentatie is </w:t>
-      </w:r>
-      <w:proofErr w:type="gramStart"/>
+        <w:t>javascript</w:t>
+      </w:r>
       <w:r>
         <w:rPr>
           <w:rFonts w:ascii="Calibri" w:hAnsi="Calibri" w:cs="Calibri"/>
@@ -10595,9 +10218,14 @@
           <w:sz w:val="22"/>
           <w:szCs w:val="22"/>
         </w:rPr>
-        <w:t>de</w:t>
-      </w:r>
-      <w:proofErr w:type="gramEnd"/>
+        <w:t>framework voor het bouwen van gebruikersinterfaces. In tegenstelling tot andere monolithische frameworks, is Vue vanaf de basis ontworpen om incrementeel toepasbaar te zijn. De kern bibliotheek is alleen gericht op de presentatie laag en is eenvoudig te integreren met andere bibliotheken of bestaande projecten. Aan de andere kant is Vue ook perfect in staat om geavanceerde Single-Page Applicaties aan te sturen in combinatie met ondersteunende bibliotheken.</w:t>
+      </w:r>
+    </w:p>
+    <w:p>
+      <w:pPr>
+        <w:pStyle w:val="Normaalweb"/>
+        <w:spacing w:before="0" w:beforeAutospacing="0" w:after="200" w:afterAutospacing="0"/>
+      </w:pPr>
       <w:r>
         <w:rPr>
           <w:rFonts w:ascii="Calibri" w:hAnsi="Calibri" w:cs="Calibri"/>
@@ -10605,7 +10233,25 @@
           <w:sz w:val="22"/>
           <w:szCs w:val="22"/>
         </w:rPr>
-        <w:t xml:space="preserve"> enige tutorial die er nodig is. Er zijn geen externe bibliotheken nodig. Het is ook niet vereist om plug-ins te installeren, hoewel er veel plug-ins beschikbaar zijn. Het aansluiten van Vue.js op bestaande code is ook heel eenvoudig.</w:t>
+        <w:t xml:space="preserve">Wat het team vooral naar Vue.js trok is dat Javascript eenvoudig kan worden geschreven. Aan de slag gaan met Vue.js is zeer </w:t>
+      </w:r>
+      <w:r>
+        <w:rPr>
+          <w:rFonts w:ascii="Calibri" w:hAnsi="Calibri" w:cs="Calibri"/>
+          <w:color w:val="000000"/>
+          <w:sz w:val="22"/>
+          <w:szCs w:val="22"/>
+        </w:rPr>
+        <w:t>makkelijk</w:t>
+      </w:r>
+      <w:r>
+        <w:rPr>
+          <w:rFonts w:ascii="Calibri" w:hAnsi="Calibri" w:cs="Calibri"/>
+          <w:color w:val="000000"/>
+          <w:sz w:val="22"/>
+          <w:szCs w:val="22"/>
+        </w:rPr>
+        <w:t>. De broncode is zeer leesbaar, en de documentatie is de enige tutorial die er nodig is. Er zijn geen externe bibliotheken nodig. Het is ook niet vereist om plug-ins te installeren, hoewel er veel plug-ins beschikbaar zijn. Het aansluiten van Vue.js op bestaande code is ook heel eenvoudig.</w:t>
       </w:r>
       <w:sdt>
         <w:sdtPr>
@@ -10634,7 +10280,7 @@
               <w:color w:val="000000"/>
               <w:sz w:val="22"/>
               <w:szCs w:val="22"/>
-              <w:lang w:val="en-GB"/>
+              <w:lang w:val="nl-NL"/>
             </w:rPr>
             <w:instrText xml:space="preserve"> CITATION Vue19 \l 2057 </w:instrText>
           </w:r>
@@ -10654,20 +10300,9 @@
               <w:color w:val="000000"/>
               <w:sz w:val="22"/>
               <w:szCs w:val="22"/>
-              <w:lang w:val="en-GB"/>
+              <w:lang w:val="nl-NL"/>
             </w:rPr>
-            <w:t xml:space="preserve"> </w:t>
-          </w:r>
-          <w:r>
-            <w:rPr>
-              <w:rFonts w:ascii="Calibri" w:hAnsi="Calibri" w:cs="Calibri"/>
-              <w:noProof/>
-              <w:color w:val="000000"/>
-              <w:sz w:val="22"/>
-              <w:szCs w:val="22"/>
-              <w:lang w:val="en-GB"/>
-            </w:rPr>
-            <w:t>[9]</w:t>
+            <w:t xml:space="preserve"> [9]</w:t>
           </w:r>
           <w:r>
             <w:rPr>
@@ -10828,8 +10463,14 @@
     <w:p>
       <w:pPr>
         <w:pStyle w:val="Bijschrift"/>
-      </w:pPr>
-      <w:r>
+        <w:rPr>
+          <w:lang w:val="fr-BE"/>
+        </w:rPr>
+      </w:pPr>
+      <w:r>
+        <w:rPr>
+          <w:lang w:val="fr-BE"/>
+        </w:rPr>
         <w:t>Codefragment 10: Javascript in Vue</w:t>
       </w:r>
     </w:p>
@@ -10840,12 +10481,783 @@
           <w:ilvl w:val="1"/>
           <w:numId w:val="16"/>
         </w:numPr>
-      </w:pPr>
-      <w:bookmarkStart w:id="24" w:name="_Toc8774041"/>
-      <w:r>
+        <w:rPr>
+          <w:lang w:val="fr-BE"/>
+        </w:rPr>
+      </w:pPr>
+      <w:bookmarkStart w:id="22" w:name="_Toc8774041"/>
+      <w:r>
+        <w:rPr>
+          <w:lang w:val="fr-BE"/>
+        </w:rPr>
+        <w:t>C</w:t>
+      </w:r>
+      <w:r>
+        <w:rPr>
+          <w:lang w:val="fr-BE"/>
+        </w:rPr>
+        <w:t>omponenten</w:t>
+      </w:r>
+    </w:p>
+    <w:p>
+      <w:pPr>
+        <w:rPr>
+          <w:lang w:val="nl-NL"/>
+        </w:rPr>
+      </w:pPr>
+      <w:r>
+        <w:rPr>
+          <w:lang w:val="nl-NL"/>
+        </w:rPr>
+        <w:t xml:space="preserve">De meeste frontendframeworken </w:t>
+      </w:r>
+      <w:r>
+        <w:rPr>
+          <w:lang w:val="nl-NL"/>
+        </w:rPr>
+        <w:t xml:space="preserve">zijn zo makkelijk omdat de applicatie bestaat uit </w:t>
+      </w:r>
+      <w:r>
+        <w:rPr>
+          <w:lang w:val="nl-NL"/>
+        </w:rPr>
+        <w:t>componenten.</w:t>
+      </w:r>
+      <w:r>
+        <w:rPr>
+          <w:lang w:val="nl-NL"/>
+        </w:rPr>
+        <w:t xml:space="preserve"> </w:t>
+      </w:r>
+      <w:r>
+        <w:rPr>
+          <w:lang w:val="nl-NL"/>
+        </w:rPr>
+        <w:t xml:space="preserve">Elk belangrijk stukje van de website dat niet kleiner genomen kan worden wordt beschreven in een component. </w:t>
+      </w:r>
+      <w:r>
+        <w:rPr>
+          <w:lang w:val="nl-NL"/>
+        </w:rPr>
+        <w:t xml:space="preserve">Elk component heeft dus zijn eigen </w:t>
+      </w:r>
+      <w:r>
+        <w:rPr>
+          <w:lang w:val="nl-NL"/>
+        </w:rPr>
+        <w:t>HTML</w:t>
+      </w:r>
+      <w:r>
+        <w:rPr>
+          <w:lang w:val="nl-NL"/>
+        </w:rPr>
+        <w:t xml:space="preserve">, </w:t>
+      </w:r>
+      <w:r>
+        <w:rPr>
+          <w:lang w:val="nl-NL"/>
+        </w:rPr>
+        <w:t>J</w:t>
+      </w:r>
+      <w:r>
+        <w:rPr>
+          <w:lang w:val="nl-NL"/>
+        </w:rPr>
+        <w:t xml:space="preserve">avascript en </w:t>
+      </w:r>
+      <w:r>
+        <w:rPr>
+          <w:lang w:val="nl-NL"/>
+        </w:rPr>
         <w:t>CSS</w:t>
       </w:r>
-      <w:bookmarkEnd w:id="24"/>
+      <w:r>
+        <w:rPr>
+          <w:lang w:val="nl-NL"/>
+        </w:rPr>
+        <w:t xml:space="preserve"> </w:t>
+      </w:r>
+      <w:r>
+        <w:rPr>
+          <w:lang w:val="nl-NL"/>
+        </w:rPr>
+        <w:t xml:space="preserve">indien nodig, </w:t>
+      </w:r>
+      <w:r>
+        <w:rPr>
+          <w:lang w:val="nl-NL"/>
+        </w:rPr>
+        <w:t>in één pagina</w:t>
+      </w:r>
+      <w:r>
+        <w:rPr>
+          <w:lang w:val="nl-NL"/>
+        </w:rPr>
+        <w:t>.</w:t>
+      </w:r>
+    </w:p>
+    <w:p>
+      <w:pPr>
+        <w:rPr>
+          <w:lang w:val="nl-NL"/>
+        </w:rPr>
+      </w:pPr>
+      <w:r>
+        <w:rPr>
+          <w:lang w:val="nl-NL"/>
+        </w:rPr>
+        <w:t xml:space="preserve">De </w:t>
+      </w:r>
+      <w:r>
+        <w:rPr>
+          <w:lang w:val="nl-NL"/>
+        </w:rPr>
+        <w:t xml:space="preserve">bestaat de website uit één groot component die op zichzelf bestaat uit meerdere componenten die weer uit andere componenten kunnen bestaan. </w:t>
+      </w:r>
+      <w:r>
+        <w:rPr>
+          <w:lang w:val="nl-NL"/>
+        </w:rPr>
+        <w:t xml:space="preserve">Elk component </w:t>
+      </w:r>
+      <w:r>
+        <w:t>kan</w:t>
+      </w:r>
+      <w:r>
+        <w:t xml:space="preserve"> </w:t>
+      </w:r>
+      <w:r>
+        <w:t>dan</w:t>
+      </w:r>
+      <w:r>
+        <w:rPr>
+          <w:lang w:val="nl-NL"/>
+        </w:rPr>
+        <w:t xml:space="preserve"> een </w:t>
+      </w:r>
+      <w:proofErr w:type="spellStart"/>
+      <w:r>
+        <w:rPr>
+          <w:lang w:val="nl-NL"/>
+        </w:rPr>
+        <w:t>parent</w:t>
+      </w:r>
+      <w:proofErr w:type="spellEnd"/>
+      <w:r>
+        <w:rPr>
+          <w:lang w:val="nl-NL"/>
+        </w:rPr>
+        <w:t xml:space="preserve"> en </w:t>
+      </w:r>
+      <w:proofErr w:type="spellStart"/>
+      <w:r>
+        <w:rPr>
+          <w:lang w:val="nl-NL"/>
+        </w:rPr>
+        <w:t>child</w:t>
+      </w:r>
+      <w:proofErr w:type="spellEnd"/>
+      <w:r>
+        <w:rPr>
+          <w:lang w:val="nl-NL"/>
+        </w:rPr>
+        <w:t xml:space="preserve"> component bevatten. Parent A is het component waarin het huidige component B zich in bevind en B is dan het </w:t>
+      </w:r>
+      <w:proofErr w:type="spellStart"/>
+      <w:r>
+        <w:rPr>
+          <w:lang w:val="nl-NL"/>
+        </w:rPr>
+        <w:t>child</w:t>
+      </w:r>
+      <w:proofErr w:type="spellEnd"/>
+      <w:r>
+        <w:rPr>
+          <w:lang w:val="nl-NL"/>
+        </w:rPr>
+        <w:t xml:space="preserve"> component van component A. </w:t>
+      </w:r>
+      <w:r>
+        <w:rPr>
+          <w:lang w:val="nl-NL"/>
+        </w:rPr>
+        <w:t xml:space="preserve">Zo is alles heel overzichtelijk en kan je elk deel perfectioneren naar eigen belang en zin, zonder dat je met de rest rekening moet houden. </w:t>
+      </w:r>
+      <w:r>
+        <w:rPr>
+          <w:lang w:val="nl-NL"/>
+        </w:rPr>
+        <w:t>A</w:t>
+      </w:r>
+      <w:r>
+        <w:rPr>
+          <w:lang w:val="nl-NL"/>
+        </w:rPr>
+        <w:t xml:space="preserve">lles </w:t>
+      </w:r>
+      <w:r>
+        <w:rPr>
+          <w:lang w:val="nl-NL"/>
+        </w:rPr>
+        <w:t xml:space="preserve">is </w:t>
+      </w:r>
+      <w:r>
+        <w:rPr>
+          <w:lang w:val="nl-NL"/>
+        </w:rPr>
+        <w:t>mooi geordend en als er een fout is kan je ze makkelijk opsporen en verhelpen.</w:t>
+      </w:r>
+    </w:p>
+    <w:p>
+      <w:pPr>
+        <w:rPr>
+          <w:lang w:val="nl-NL"/>
+        </w:rPr>
+      </w:pPr>
+      <w:r>
+        <w:rPr>
+          <w:lang w:val="nl-NL"/>
+        </w:rPr>
+        <w:br w:type="page"/>
+      </w:r>
+    </w:p>
+    <w:p>
+      <w:pPr>
+        <w:pStyle w:val="Kop2"/>
+        <w:numPr>
+          <w:ilvl w:val="1"/>
+          <w:numId w:val="16"/>
+        </w:numPr>
+      </w:pPr>
+      <w:r>
+        <w:lastRenderedPageBreak/>
+        <w:t>BootstrapVue</w:t>
+      </w:r>
+    </w:p>
+    <w:p>
+      <w:r>
+        <w:t xml:space="preserve">BootstrapVue is het framework waarmee te werk is gegaan, het is exact hetzelfde als Vue maar Bootstrap (toolkit om HTML, CSS, Javascript makkelijker te implementeren) wordt hier mee in </w:t>
+      </w:r>
+      <w:r>
+        <w:t>geïntegreerd</w:t>
+      </w:r>
+      <w:r>
+        <w:t xml:space="preserve">. Dit maakt het mogelijk zo weinig mogelijk code te moeten schrijven voor wat men wil bereiken. Bootstrap werkt met voorgemaakte klassen, voorgemaakte onderdelen, afkortingen, </w:t>
+      </w:r>
+      <w:r>
+        <w:t>binnenwegen…</w:t>
+      </w:r>
+      <w:r>
+        <w:t xml:space="preserve"> alles om het maar zo kort mogelijk te maken.</w:t>
+      </w:r>
+    </w:p>
+    <w:p>
+      <w:pPr>
+        <w:pStyle w:val="Bijschrift"/>
+      </w:pPr>
+      <w:r>
+        <w:rPr>
+          <w:noProof/>
+        </w:rPr>
+        <w:drawing>
+          <wp:anchor distT="0" distB="0" distL="114300" distR="114300" simplePos="0" relativeHeight="251674624" behindDoc="0" locked="0" layoutInCell="1" allowOverlap="1" wp14:anchorId="1A6CECBC" wp14:editId="2568BDEE">
+            <wp:simplePos x="895350" y="2305050"/>
+            <wp:positionH relativeFrom="column">
+              <wp:align>left</wp:align>
+            </wp:positionH>
+            <wp:positionV relativeFrom="paragraph">
+              <wp:align>top</wp:align>
+            </wp:positionV>
+            <wp:extent cx="2190135" cy="2514600"/>
+            <wp:effectExtent l="0" t="0" r="635" b="0"/>
+            <wp:wrapSquare wrapText="bothSides"/>
+            <wp:docPr id="54" name="Afbeelding 54"/>
+            <wp:cNvGraphicFramePr>
+              <a:graphicFrameLocks xmlns:a="http://schemas.openxmlformats.org/drawingml/2006/main" noChangeAspect="1"/>
+            </wp:cNvGraphicFramePr>
+            <a:graphic xmlns:a="http://schemas.openxmlformats.org/drawingml/2006/main">
+              <a:graphicData uri="http://schemas.openxmlformats.org/drawingml/2006/picture">
+                <pic:pic xmlns:pic="http://schemas.openxmlformats.org/drawingml/2006/picture">
+                  <pic:nvPicPr>
+                    <pic:cNvPr id="1" name=""/>
+                    <pic:cNvPicPr/>
+                  </pic:nvPicPr>
+                  <pic:blipFill>
+                    <a:blip r:embed="rId22">
+                      <a:extLst>
+                        <a:ext uri="{28A0092B-C50C-407E-A947-70E740481C1C}">
+                          <a14:useLocalDpi xmlns:a14="http://schemas.microsoft.com/office/drawing/2010/main" val="0"/>
+                        </a:ext>
+                      </a:extLst>
+                    </a:blip>
+                    <a:stretch>
+                      <a:fillRect/>
+                    </a:stretch>
+                  </pic:blipFill>
+                  <pic:spPr>
+                    <a:xfrm>
+                      <a:off x="0" y="0"/>
+                      <a:ext cx="2190135" cy="2514600"/>
+                    </a:xfrm>
+                    <a:prstGeom prst="rect">
+                      <a:avLst/>
+                    </a:prstGeom>
+                  </pic:spPr>
+                </pic:pic>
+              </a:graphicData>
+            </a:graphic>
+          </wp:anchor>
+        </w:drawing>
+      </w:r>
+      <w:r>
+        <w:rPr>
+          <w:noProof/>
+        </w:rPr>
+        <w:drawing>
+          <wp:inline distT="0" distB="0" distL="0" distR="0" wp14:anchorId="2E6A04F4" wp14:editId="6AD41829">
+            <wp:extent cx="3294172" cy="2933496"/>
+            <wp:effectExtent l="0" t="0" r="1905" b="635"/>
+            <wp:docPr id="55" name="Afbeelding 55"/>
+            <wp:cNvGraphicFramePr>
+              <a:graphicFrameLocks xmlns:a="http://schemas.openxmlformats.org/drawingml/2006/main" noChangeAspect="1"/>
+            </wp:cNvGraphicFramePr>
+            <a:graphic xmlns:a="http://schemas.openxmlformats.org/drawingml/2006/main">
+              <a:graphicData uri="http://schemas.openxmlformats.org/drawingml/2006/picture">
+                <pic:pic xmlns:pic="http://schemas.openxmlformats.org/drawingml/2006/picture">
+                  <pic:nvPicPr>
+                    <pic:cNvPr id="1" name=""/>
+                    <pic:cNvPicPr/>
+                  </pic:nvPicPr>
+                  <pic:blipFill>
+                    <a:blip r:embed="rId23"/>
+                    <a:stretch>
+                      <a:fillRect/>
+                    </a:stretch>
+                  </pic:blipFill>
+                  <pic:spPr>
+                    <a:xfrm>
+                      <a:off x="0" y="0"/>
+                      <a:ext cx="3304486" cy="2942680"/>
+                    </a:xfrm>
+                    <a:prstGeom prst="rect">
+                      <a:avLst/>
+                    </a:prstGeom>
+                  </pic:spPr>
+                </pic:pic>
+              </a:graphicData>
+            </a:graphic>
+          </wp:inline>
+        </w:drawing>
+      </w:r>
+      <w:r>
+        <w:br w:type="textWrapping" w:clear="all"/>
+      </w:r>
+      <w:r>
+        <w:t xml:space="preserve">Codefragment 11: </w:t>
+      </w:r>
+      <w:r>
+        <w:t>Card</w:t>
+      </w:r>
+      <w:r>
+        <w:t xml:space="preserve"> in Vue</w:t>
+      </w:r>
+    </w:p>
+    <w:p>
+      <w:r>
+        <w:t xml:space="preserve">Dit wordt allemaal duidelijk in het voorbeeld hierboven, waar een </w:t>
+      </w:r>
+      <w:r>
+        <w:t>“card” voorgesteld wordt.</w:t>
+      </w:r>
+      <w:r>
+        <w:br/>
+        <w:t xml:space="preserve">Het begint met de tag ´b-card´. Dit is een voorgeschreven onderdeel van BootstrapVue. Men moet enkel nog in de tag, de opties zoals de border, afbeeldingen, </w:t>
+      </w:r>
+      <w:r>
+        <w:t>stijl…</w:t>
+      </w:r>
+      <w:r>
+        <w:t xml:space="preserve"> die men wilt wijzigen, aanpassen of invoegen veranderen. De voorgemaakte klassen kan men ook terugvinden in de optie class.</w:t>
+      </w:r>
+      <w:r>
+        <w:br/>
+        <w:t>Normaal is een klasse, een stijl die zal toepassen op meerdere elementen. Bootstrap heeft voorgemaakte klassen, waardoor de meest voorkomende stijlen enkel met enkele letters die men toevoegt aan de klassen van het object. In dit voorbeeld is ‘mb-2’ gelijk aan ‘margin-bottom = 2rem;’</w:t>
+      </w:r>
+    </w:p>
+    <w:p>
+      <w:pPr>
+        <w:pStyle w:val="Kop2"/>
+        <w:numPr>
+          <w:ilvl w:val="1"/>
+          <w:numId w:val="16"/>
+        </w:numPr>
+      </w:pPr>
+      <w:r>
+        <w:t>HTML</w:t>
+      </w:r>
+    </w:p>
+    <w:p>
+      <w:r>
+        <w:t xml:space="preserve">Elk component heeft dus zijn eigen HTML-, Javascript- en CSS-gedeelte. HTML </w:t>
+      </w:r>
+      <w:r>
+        <w:t xml:space="preserve">wordt geschreven in een &lt;template&gt; tag, Vue heeft een ingebouwd grid en layout systeem wat zeer overzichtelijk maakt om alles mooi te plaatsen waar men het </w:t>
+      </w:r>
+      <w:r>
+        <w:t>wil</w:t>
+      </w:r>
+      <w:r>
+        <w:t xml:space="preserve">. Alsook om de site responsive te maken. </w:t>
+      </w:r>
+    </w:p>
+    <w:p>
+      <w:r>
+        <w:rPr>
+          <w:noProof/>
+        </w:rPr>
+        <w:drawing>
+          <wp:inline distT="0" distB="0" distL="0" distR="0" wp14:anchorId="66F50FA1" wp14:editId="62658C0C">
+            <wp:extent cx="5019675" cy="1181100"/>
+            <wp:effectExtent l="0" t="0" r="9525" b="0"/>
+            <wp:docPr id="56" name="Afbeelding 56"/>
+            <wp:cNvGraphicFramePr>
+              <a:graphicFrameLocks xmlns:a="http://schemas.openxmlformats.org/drawingml/2006/main" noChangeAspect="1"/>
+            </wp:cNvGraphicFramePr>
+            <a:graphic xmlns:a="http://schemas.openxmlformats.org/drawingml/2006/main">
+              <a:graphicData uri="http://schemas.openxmlformats.org/drawingml/2006/picture">
+                <pic:pic xmlns:pic="http://schemas.openxmlformats.org/drawingml/2006/picture">
+                  <pic:nvPicPr>
+                    <pic:cNvPr id="1" name=""/>
+                    <pic:cNvPicPr/>
+                  </pic:nvPicPr>
+                  <pic:blipFill>
+                    <a:blip r:embed="rId24"/>
+                    <a:stretch>
+                      <a:fillRect/>
+                    </a:stretch>
+                  </pic:blipFill>
+                  <pic:spPr>
+                    <a:xfrm>
+                      <a:off x="0" y="0"/>
+                      <a:ext cx="5019675" cy="1181100"/>
+                    </a:xfrm>
+                    <a:prstGeom prst="rect">
+                      <a:avLst/>
+                    </a:prstGeom>
+                  </pic:spPr>
+                </pic:pic>
+              </a:graphicData>
+            </a:graphic>
+          </wp:inline>
+        </w:drawing>
+      </w:r>
+    </w:p>
+    <w:p>
+      <w:r>
+        <w:rPr>
+          <w:noProof/>
+        </w:rPr>
+        <w:lastRenderedPageBreak/>
+        <w:drawing>
+          <wp:inline distT="0" distB="0" distL="0" distR="0" wp14:anchorId="700D560E" wp14:editId="4AAB51D1">
+            <wp:extent cx="2800350" cy="2571750"/>
+            <wp:effectExtent l="0" t="0" r="0" b="0"/>
+            <wp:docPr id="57" name="Afbeelding 57"/>
+            <wp:cNvGraphicFramePr>
+              <a:graphicFrameLocks xmlns:a="http://schemas.openxmlformats.org/drawingml/2006/main" noChangeAspect="1"/>
+            </wp:cNvGraphicFramePr>
+            <a:graphic xmlns:a="http://schemas.openxmlformats.org/drawingml/2006/main">
+              <a:graphicData uri="http://schemas.openxmlformats.org/drawingml/2006/picture">
+                <pic:pic xmlns:pic="http://schemas.openxmlformats.org/drawingml/2006/picture">
+                  <pic:nvPicPr>
+                    <pic:cNvPr id="1" name=""/>
+                    <pic:cNvPicPr/>
+                  </pic:nvPicPr>
+                  <pic:blipFill>
+                    <a:blip r:embed="rId25"/>
+                    <a:stretch>
+                      <a:fillRect/>
+                    </a:stretch>
+                  </pic:blipFill>
+                  <pic:spPr>
+                    <a:xfrm>
+                      <a:off x="0" y="0"/>
+                      <a:ext cx="2800350" cy="2571750"/>
+                    </a:xfrm>
+                    <a:prstGeom prst="rect">
+                      <a:avLst/>
+                    </a:prstGeom>
+                  </pic:spPr>
+                </pic:pic>
+              </a:graphicData>
+            </a:graphic>
+          </wp:inline>
+        </w:drawing>
+      </w:r>
+    </w:p>
+    <w:p>
+      <w:pPr>
+        <w:pStyle w:val="Bijschrift"/>
+      </w:pPr>
+      <w:r>
+        <w:t>Codefragment 1</w:t>
+      </w:r>
+      <w:r>
+        <w:t>2</w:t>
+      </w:r>
+      <w:r>
+        <w:t>: CSS in Vue</w:t>
+      </w:r>
+    </w:p>
+    <w:p>
+      <w:r>
+        <w:t>De pagina wordt bekeken als een tabel van rijen en kolommen en elke rij, kolom kan je aanpassen naar eigen wil. De wijdte, hoogte, responsive maken enzoverder.</w:t>
+      </w:r>
+    </w:p>
+    <w:p>
+      <w:r>
+        <w:t xml:space="preserve">In elke rij, kolom die nodig is wordt dan de nodige </w:t>
+      </w:r>
+      <w:r>
+        <w:t xml:space="preserve">html </w:t>
+      </w:r>
+      <w:r>
+        <w:t>geïmplementeerd</w:t>
+      </w:r>
+      <w:r>
+        <w:t xml:space="preserve"> met zijn eigen stijl</w:t>
+      </w:r>
+      <w:r>
+        <w:t xml:space="preserve"> die onderaan het bestand wordt toegevoegd in het </w:t>
+      </w:r>
+      <w:r>
+        <w:t>CSS</w:t>
+      </w:r>
+      <w:r>
+        <w:t xml:space="preserve"> gedeelte</w:t>
+      </w:r>
+      <w:r>
+        <w:t>.</w:t>
+      </w:r>
+    </w:p>
+    <w:p>
+      <w:pPr>
+        <w:pStyle w:val="Kop2"/>
+        <w:numPr>
+          <w:ilvl w:val="1"/>
+          <w:numId w:val="16"/>
+        </w:numPr>
+      </w:pPr>
+      <w:r>
+        <w:t>Javascript</w:t>
+      </w:r>
+    </w:p>
+    <w:p>
+      <w:r>
+        <w:t xml:space="preserve">In het &lt;script&gt; gedeelte wordt de Javascript code geschreven, de functionaliteit. Hier wordt de data beschreven en bewerkt. </w:t>
+      </w:r>
+    </w:p>
+    <w:p>
+      <w:r>
+        <w:rPr>
+          <w:noProof/>
+        </w:rPr>
+        <w:drawing>
+          <wp:inline distT="0" distB="0" distL="0" distR="0" wp14:anchorId="0CD1EA79" wp14:editId="6C1CDFBF">
+            <wp:extent cx="3971925" cy="2266950"/>
+            <wp:effectExtent l="0" t="0" r="9525" b="0"/>
+            <wp:docPr id="60" name="Afbeelding 60"/>
+            <wp:cNvGraphicFramePr>
+              <a:graphicFrameLocks xmlns:a="http://schemas.openxmlformats.org/drawingml/2006/main" noChangeAspect="1"/>
+            </wp:cNvGraphicFramePr>
+            <a:graphic xmlns:a="http://schemas.openxmlformats.org/drawingml/2006/main">
+              <a:graphicData uri="http://schemas.openxmlformats.org/drawingml/2006/picture">
+                <pic:pic xmlns:pic="http://schemas.openxmlformats.org/drawingml/2006/picture">
+                  <pic:nvPicPr>
+                    <pic:cNvPr id="1" name=""/>
+                    <pic:cNvPicPr/>
+                  </pic:nvPicPr>
+                  <pic:blipFill>
+                    <a:blip r:embed="rId26"/>
+                    <a:stretch>
+                      <a:fillRect/>
+                    </a:stretch>
+                  </pic:blipFill>
+                  <pic:spPr>
+                    <a:xfrm>
+                      <a:off x="0" y="0"/>
+                      <a:ext cx="3971925" cy="2266950"/>
+                    </a:xfrm>
+                    <a:prstGeom prst="rect">
+                      <a:avLst/>
+                    </a:prstGeom>
+                  </pic:spPr>
+                </pic:pic>
+              </a:graphicData>
+            </a:graphic>
+          </wp:inline>
+        </w:drawing>
+      </w:r>
+    </w:p>
+    <w:p>
+      <w:pPr>
+        <w:pStyle w:val="Bijschrift"/>
+      </w:pPr>
+      <w:r>
+        <w:t>Codefragment 12: CSS in Vue</w:t>
+      </w:r>
+    </w:p>
+    <w:p>
+      <w:r>
+        <w:t xml:space="preserve">In het script gedeelte kan alles meegegeven, gedeclareerd en bewerkt worden. </w:t>
+      </w:r>
+      <w:r>
+        <w:t>De</w:t>
+      </w:r>
+      <w:r>
+        <w:t xml:space="preserve"> p</w:t>
+      </w:r>
+      <w:proofErr w:type="spellStart"/>
+      <w:r>
+        <w:t>arent</w:t>
+      </w:r>
+      <w:proofErr w:type="spellEnd"/>
+      <w:r>
+        <w:t xml:space="preserve"> component kan “</w:t>
+      </w:r>
+      <w:proofErr w:type="spellStart"/>
+      <w:r>
+        <w:t>props</w:t>
+      </w:r>
+      <w:proofErr w:type="spellEnd"/>
+      <w:r>
+        <w:t>” doorgeven, dit zijn de dat</w:t>
+      </w:r>
+      <w:r>
+        <w:t>a</w:t>
+      </w:r>
+      <w:r>
+        <w:t xml:space="preserve"> die kan doorgegeven worden.</w:t>
+      </w:r>
+      <w:r>
+        <w:t xml:space="preserve"> Daarnaast zijn uiteraard nog de huidige data aanwezig.</w:t>
+      </w:r>
+      <w:r>
+        <w:t xml:space="preserve"> Deze kunnen bewerkt worden in het gedeelte</w:t>
+      </w:r>
+      <w:r>
+        <w:t xml:space="preserve"> van de </w:t>
+      </w:r>
+      <w:r>
+        <w:t>methoden</w:t>
+      </w:r>
+      <w:r>
+        <w:t>.</w:t>
+      </w:r>
+      <w:r>
+        <w:t xml:space="preserve"> </w:t>
+      </w:r>
+      <w:r>
+        <w:t xml:space="preserve">Er zijn ook </w:t>
+      </w:r>
+      <w:proofErr w:type="spellStart"/>
+      <w:r>
+        <w:t>lifecycle</w:t>
+      </w:r>
+      <w:proofErr w:type="spellEnd"/>
+      <w:r>
+        <w:t xml:space="preserve"> methoden, deze worden altijd</w:t>
+      </w:r>
+      <w:r>
+        <w:t xml:space="preserve">, stuk voor stuk, </w:t>
+      </w:r>
+      <w:r>
+        <w:t>opgeroepen bij elk deel van het laadproces van een component.</w:t>
+      </w:r>
+    </w:p>
+    <w:p>
+      <w:r>
+        <w:lastRenderedPageBreak/>
+        <w:t>Simpel voorbeeld: er worden “</w:t>
+      </w:r>
+      <w:proofErr w:type="spellStart"/>
+      <w:r>
+        <w:t>props</w:t>
+      </w:r>
+      <w:proofErr w:type="spellEnd"/>
+      <w:r>
+        <w:t xml:space="preserve">” doorgegeven van de </w:t>
+      </w:r>
+      <w:proofErr w:type="spellStart"/>
+      <w:r>
+        <w:t>parent</w:t>
+      </w:r>
+      <w:proofErr w:type="spellEnd"/>
+      <w:r>
+        <w:t xml:space="preserve"> component, zijn deze nog niet beschikbaar als de website </w:t>
+      </w:r>
+      <w:r>
+        <w:t>in</w:t>
+      </w:r>
+      <w:r>
+        <w:t xml:space="preserve">geladen wordt. Enkel als de pagina met het huidige component geladen wordt. </w:t>
+      </w:r>
+      <w:r>
+        <w:t xml:space="preserve">Dus enkel en alleen dan kunnen deze data bewerkt worden. </w:t>
+      </w:r>
+      <w:proofErr w:type="spellStart"/>
+      <w:r>
+        <w:t>Één</w:t>
+      </w:r>
+      <w:proofErr w:type="spellEnd"/>
+      <w:r>
+        <w:t xml:space="preserve"> van de vele </w:t>
+      </w:r>
+      <w:proofErr w:type="spellStart"/>
+      <w:r>
+        <w:t>lifecycle</w:t>
+      </w:r>
+      <w:proofErr w:type="spellEnd"/>
+      <w:r>
+        <w:t xml:space="preserve"> methoden houdt in dat deze pas opgeroepen wordt nadat het component ingeladen is, nl. </w:t>
+      </w:r>
+      <w:proofErr w:type="spellStart"/>
+      <w:r>
+        <w:t>mounted</w:t>
+      </w:r>
+      <w:proofErr w:type="spellEnd"/>
+      <w:r>
+        <w:t>. In de methode kunnen dus de “</w:t>
+      </w:r>
+      <w:proofErr w:type="spellStart"/>
+      <w:r>
+        <w:t>props</w:t>
+      </w:r>
+      <w:proofErr w:type="spellEnd"/>
+      <w:r>
+        <w:t xml:space="preserve">” bewerkt worden aangezien men daar ze al doorgegeven zijn en dus het </w:t>
+      </w:r>
+      <w:proofErr w:type="spellStart"/>
+      <w:r>
+        <w:t>child</w:t>
+      </w:r>
+      <w:proofErr w:type="spellEnd"/>
+      <w:r>
+        <w:t xml:space="preserve"> component bezit heeft er van.</w:t>
+      </w:r>
+    </w:p>
+    <w:p>
+      <w:pPr>
+        <w:pStyle w:val="Kop2"/>
+        <w:numPr>
+          <w:ilvl w:val="1"/>
+          <w:numId w:val="16"/>
+        </w:numPr>
+      </w:pPr>
+      <w:r>
+        <w:t>CSS</w:t>
+      </w:r>
+      <w:bookmarkEnd w:id="22"/>
     </w:p>
     <w:p>
       <w:pPr>
@@ -10904,27 +11316,7 @@
           <w:szCs w:val="22"/>
           <w:lang w:eastAsia="en-US"/>
         </w:rPr>
-        <w:t>pagina (meestal in het &lt;</w:t>
-      </w:r>
-      <w:proofErr w:type="spellStart"/>
-      <w:r>
-        <w:rPr>
-          <w:rFonts w:ascii="Calibri" w:eastAsia="Calibri" w:hAnsi="Calibri"/>
-          <w:sz w:val="22"/>
-          <w:szCs w:val="22"/>
-          <w:lang w:eastAsia="en-US"/>
-        </w:rPr>
-        <w:t>head</w:t>
-      </w:r>
-      <w:proofErr w:type="spellEnd"/>
-      <w:r>
-        <w:rPr>
-          <w:rFonts w:ascii="Calibri" w:eastAsia="Calibri" w:hAnsi="Calibri"/>
-          <w:sz w:val="22"/>
-          <w:szCs w:val="22"/>
-          <w:lang w:eastAsia="en-US"/>
-        </w:rPr>
-        <w:t>&gt; gedeelte). Dit resulteert in grote CSS-bestanden, die moeilijk te beheren zijn.</w:t>
+        <w:t>pagina (meestal in het &lt;head&gt; gedeelte). Dit resulteert in grote CSS-bestanden, die moeilijk te beheren zijn.</w:t>
       </w:r>
     </w:p>
     <w:p>
@@ -10961,7 +11353,6 @@
           <w:sz w:val="22"/>
           <w:szCs w:val="22"/>
         </w:rPr>
-        <w:lastRenderedPageBreak/>
         <w:drawing>
           <wp:inline distT="0" distB="0" distL="0" distR="0" wp14:anchorId="18C72109" wp14:editId="2A4B1489">
             <wp:extent cx="4286250" cy="2047875"/>
@@ -10980,7 +11371,7 @@
                     </pic:cNvPicPr>
                   </pic:nvPicPr>
                   <pic:blipFill>
-                    <a:blip r:embed="rId22">
+                    <a:blip r:embed="rId27">
                       <a:extLst>
                         <a:ext uri="{28A0092B-C50C-407E-A947-70E740481C1C}">
                           <a14:useLocalDpi xmlns:a14="http://schemas.microsoft.com/office/drawing/2010/main" val="0"/>
@@ -11023,7 +11414,10 @@
         <w:t>t</w:t>
       </w:r>
       <w:r>
-        <w:t xml:space="preserve"> 11: CSS in Vue</w:t>
+        <w:t xml:space="preserve"> 13</w:t>
+      </w:r>
+      <w:r>
+        <w:t>: CSS in Vue</w:t>
       </w:r>
     </w:p>
     <w:p>
@@ -11038,9 +11432,26 @@
           <w:sz w:val="22"/>
           <w:szCs w:val="22"/>
         </w:rPr>
-        <w:t xml:space="preserve">Let op het </w:t>
-      </w:r>
-      <w:proofErr w:type="spellStart"/>
+        <w:t>Let op het scoped attribuut. Zonder dit zou de CSS globaal worden toegepast. Iets dat liefst vermeden wordt. Dus als er hierna nog een component wordt gecreëerd met een div-element die gebruik maakt van het succes bericht van de klasse, zal dat element niet groen worden.</w:t>
+      </w:r>
+    </w:p>
+    <w:p>
+      <w:pPr>
+        <w:pStyle w:val="Kop2"/>
+        <w:numPr>
+          <w:ilvl w:val="1"/>
+          <w:numId w:val="16"/>
+        </w:numPr>
+      </w:pPr>
+      <w:r>
+        <w:t>Besluit</w:t>
+      </w:r>
+    </w:p>
+    <w:p>
+      <w:pPr>
+        <w:pStyle w:val="Normaalweb"/>
+        <w:spacing w:before="0" w:beforeAutospacing="0" w:after="160" w:afterAutospacing="0"/>
+      </w:pPr>
       <w:r>
         <w:rPr>
           <w:rFonts w:ascii="Calibri" w:hAnsi="Calibri" w:cs="Calibri"/>
@@ -11048,9 +11459,8 @@
           <w:sz w:val="22"/>
           <w:szCs w:val="22"/>
         </w:rPr>
-        <w:t>scoped</w:t>
-      </w:r>
-      <w:proofErr w:type="spellEnd"/>
+        <w:t xml:space="preserve">Wat er in Vue </w:t>
+      </w:r>
       <w:r>
         <w:rPr>
           <w:rFonts w:ascii="Calibri" w:hAnsi="Calibri" w:cs="Calibri"/>
@@ -11058,14 +11468,8 @@
           <w:sz w:val="22"/>
           <w:szCs w:val="22"/>
         </w:rPr>
-        <w:t xml:space="preserve"> attribuut. Zonder dit zou de CSS globaal worden toegepast. Iets dat liefst vermeden wordt. Dus als er hierna nog een component wordt gecreëerd met een div-element die gebruik maakt van het succes bericht van de klasse, zal dat element niet groen worden.</w:t>
-      </w:r>
-    </w:p>
-    <w:p>
-      <w:pPr>
-        <w:pStyle w:val="Normaalweb"/>
-        <w:spacing w:before="0" w:beforeAutospacing="0" w:after="160" w:afterAutospacing="0"/>
-      </w:pPr>
+        <w:t xml:space="preserve">dan </w:t>
+      </w:r>
       <w:r>
         <w:rPr>
           <w:rFonts w:ascii="Calibri" w:hAnsi="Calibri" w:cs="Calibri"/>
@@ -11073,14 +11477,8 @@
           <w:sz w:val="22"/>
           <w:szCs w:val="22"/>
         </w:rPr>
-        <w:t>Wat er in Vue vaak wordt tegengekomen is een heleboel kleine componenten met slechts weinig tot geen CSS. Samen met een CSS framework is dit geëindigd met eenvoudige en kleine CSS!</w:t>
-      </w:r>
-    </w:p>
-    <w:p>
-      <w:pPr>
-        <w:pStyle w:val="Normaalweb"/>
-        <w:spacing w:before="0" w:beforeAutospacing="0" w:after="160" w:afterAutospacing="0"/>
-      </w:pPr>
+        <w:t>vaak wordt tegengekomen is een heleboel kleine componenten</w:t>
+      </w:r>
       <w:r>
         <w:rPr>
           <w:rFonts w:ascii="Calibri" w:hAnsi="Calibri" w:cs="Calibri"/>
@@ -11088,9 +11486,8 @@
           <w:sz w:val="22"/>
           <w:szCs w:val="22"/>
         </w:rPr>
-        <w:t xml:space="preserve">Het voorkomt ook dat je constant moet wisselen tussen </w:t>
-      </w:r>
-      <w:proofErr w:type="spellStart"/>
+        <w:t xml:space="preserve">, met elk hun tekst en functionaliteit. Waarbij </w:t>
+      </w:r>
       <w:r>
         <w:rPr>
           <w:rFonts w:ascii="Calibri" w:hAnsi="Calibri" w:cs="Calibri"/>
@@ -11098,9 +11495,8 @@
           <w:sz w:val="22"/>
           <w:szCs w:val="22"/>
         </w:rPr>
-        <w:t>JavaScript</w:t>
-      </w:r>
-      <w:proofErr w:type="spellEnd"/>
+        <w:t>slechts weinig tot geen CSS</w:t>
+      </w:r>
       <w:r>
         <w:rPr>
           <w:rFonts w:ascii="Calibri" w:hAnsi="Calibri" w:cs="Calibri"/>
@@ -11108,24 +11504,52 @@
           <w:sz w:val="22"/>
           <w:szCs w:val="22"/>
         </w:rPr>
-        <w:t>-, HTML- en CSS-bestanden omdat alles in één bestand zit.</w:t>
-      </w:r>
-    </w:p>
-    <w:p>
-      <w:pPr>
-        <w:spacing w:after="160" w:line="259" w:lineRule="auto"/>
-        <w:rPr>
-          <w:rFonts w:ascii="Cambria" w:hAnsi="Cambria"/>
-          <w:b/>
-          <w:bCs/>
-          <w:color w:val="365F90"/>
-          <w:sz w:val="28"/>
-          <w:szCs w:val="28"/>
-        </w:rPr>
-      </w:pPr>
-      <w:r>
-        <w:br w:type="page"/>
-      </w:r>
+        <w:t xml:space="preserve"> bij hoort</w:t>
+      </w:r>
+      <w:r>
+        <w:rPr>
+          <w:rFonts w:ascii="Calibri" w:hAnsi="Calibri" w:cs="Calibri"/>
+          <w:color w:val="000000"/>
+          <w:sz w:val="22"/>
+          <w:szCs w:val="22"/>
+        </w:rPr>
+        <w:t>. Samen met een CSS framework is dit geëindigd met eenvoudige en kleine CSS!</w:t>
+      </w:r>
+    </w:p>
+    <w:p>
+      <w:pPr>
+        <w:pStyle w:val="Normaalweb"/>
+        <w:spacing w:before="0" w:beforeAutospacing="0" w:after="160" w:afterAutospacing="0"/>
+      </w:pPr>
+      <w:r>
+        <w:rPr>
+          <w:rFonts w:ascii="Calibri" w:hAnsi="Calibri" w:cs="Calibri"/>
+          <w:color w:val="000000"/>
+          <w:sz w:val="22"/>
+          <w:szCs w:val="22"/>
+        </w:rPr>
+        <w:t>Vue</w:t>
+      </w:r>
+      <w:r>
+        <w:rPr>
+          <w:rFonts w:ascii="Calibri" w:hAnsi="Calibri" w:cs="Calibri"/>
+          <w:color w:val="000000"/>
+          <w:sz w:val="22"/>
+          <w:szCs w:val="22"/>
+        </w:rPr>
+        <w:t xml:space="preserve"> voorkomt dat je constant moet wisselen tussen JavaScript-, HTML- en CSS-bestanden omdat alles in één bestand zit.</w:t>
+      </w:r>
+      <w:r>
+        <w:rPr>
+          <w:rFonts w:ascii="Calibri" w:hAnsi="Calibri" w:cs="Calibri"/>
+          <w:color w:val="000000"/>
+          <w:sz w:val="22"/>
+          <w:szCs w:val="22"/>
+        </w:rPr>
+        <w:t xml:space="preserve"> Wat het zeer overzichtelijk maakt en makkelijk om alles apart te behandelen.</w:t>
+      </w:r>
+      <w:bookmarkStart w:id="23" w:name="_GoBack"/>
+      <w:bookmarkEnd w:id="23"/>
     </w:p>
     <w:p>
       <w:pPr>
@@ -11135,12 +11559,11 @@
           <w:numId w:val="16"/>
         </w:numPr>
       </w:pPr>
-      <w:bookmarkStart w:id="25" w:name="_Toc8774042"/>
-      <w:r>
-        <w:lastRenderedPageBreak/>
+      <w:bookmarkStart w:id="24" w:name="_Toc8774042"/>
+      <w:r>
         <w:t>Functionaliteiten</w:t>
       </w:r>
-      <w:bookmarkEnd w:id="25"/>
+      <w:bookmarkEnd w:id="24"/>
     </w:p>
     <w:p>
       <w:pPr>
@@ -11150,7 +11573,7 @@
         </w:tabs>
         <w:ind w:left="345"/>
       </w:pPr>
-      <w:bookmarkStart w:id="26" w:name="_Toc8774043"/>
+      <w:bookmarkStart w:id="25" w:name="_Toc8774043"/>
       <w:r>
         <w:t>4.1</w:t>
       </w:r>
@@ -11160,7 +11583,7 @@
       <w:r>
         <w:t>Gebruikers aanmaken</w:t>
       </w:r>
-      <w:bookmarkEnd w:id="26"/>
+      <w:bookmarkEnd w:id="25"/>
     </w:p>
     <w:p>
       <w:r>
@@ -11178,7 +11601,7 @@
           <w:numId w:val="15"/>
         </w:numPr>
       </w:pPr>
-      <w:bookmarkStart w:id="27" w:name="_Toc8774044"/>
+      <w:bookmarkStart w:id="26" w:name="_Toc8774044"/>
       <w:r>
         <w:t xml:space="preserve">Integratie van de </w:t>
       </w:r>
@@ -11191,7 +11614,7 @@
       <w:r>
         <w:t>test</w:t>
       </w:r>
-      <w:bookmarkEnd w:id="27"/>
+      <w:bookmarkEnd w:id="26"/>
     </w:p>
     <w:p>
       <w:r>
@@ -11206,11 +11629,12 @@
           <w:numId w:val="15"/>
         </w:numPr>
       </w:pPr>
-      <w:bookmarkStart w:id="28" w:name="_Toc8774045"/>
-      <w:r>
+      <w:bookmarkStart w:id="27" w:name="_Toc8774045"/>
+      <w:r>
+        <w:lastRenderedPageBreak/>
         <w:t>Project toevoegen</w:t>
       </w:r>
-      <w:bookmarkEnd w:id="28"/>
+      <w:bookmarkEnd w:id="27"/>
     </w:p>
     <w:p>
       <w:r>
@@ -11225,11 +11649,11 @@
           <w:numId w:val="15"/>
         </w:numPr>
       </w:pPr>
-      <w:bookmarkStart w:id="29" w:name="_Toc8774046"/>
+      <w:bookmarkStart w:id="28" w:name="_Toc8774046"/>
       <w:r>
         <w:t>Goedkeuren project</w:t>
       </w:r>
-      <w:bookmarkEnd w:id="29"/>
+      <w:bookmarkEnd w:id="28"/>
     </w:p>
     <w:p>
       <w:r>
@@ -11244,11 +11668,11 @@
           <w:numId w:val="15"/>
         </w:numPr>
       </w:pPr>
-      <w:bookmarkStart w:id="30" w:name="_Toc8774047"/>
+      <w:bookmarkStart w:id="29" w:name="_Toc8774047"/>
       <w:r>
         <w:t>Klassensysteem</w:t>
       </w:r>
-      <w:bookmarkEnd w:id="30"/>
+      <w:bookmarkEnd w:id="29"/>
     </w:p>
     <w:p>
       <w:r>
@@ -11279,14 +11703,13 @@
           <w:numId w:val="15"/>
         </w:numPr>
       </w:pPr>
-      <w:bookmarkStart w:id="31" w:name="_Toc381202831"/>
-      <w:bookmarkStart w:id="32" w:name="_Toc8774048"/>
-      <w:r>
-        <w:lastRenderedPageBreak/>
+      <w:bookmarkStart w:id="30" w:name="_Toc381202831"/>
+      <w:bookmarkStart w:id="31" w:name="_Toc8774048"/>
+      <w:r>
         <w:t>Planning</w:t>
       </w:r>
+      <w:bookmarkEnd w:id="30"/>
       <w:bookmarkEnd w:id="31"/>
-      <w:bookmarkEnd w:id="32"/>
     </w:p>
     <w:p>
       <w:r>
@@ -11398,6 +11821,7 @@
               <w:jc w:val="center"/>
             </w:pPr>
             <w:r>
+              <w:lastRenderedPageBreak/>
               <w:t>Einddatum</w:t>
             </w:r>
           </w:p>
@@ -12083,12 +12507,14 @@
                 <w:b/>
               </w:rPr>
             </w:pPr>
+            <w:proofErr w:type="spellStart"/>
             <w:r>
               <w:rPr>
                 <w:b/>
               </w:rPr>
               <w:t>Laravel</w:t>
             </w:r>
+            <w:proofErr w:type="spellEnd"/>
             <w:r>
               <w:rPr>
                 <w:b/>
@@ -12189,9 +12615,11 @@
               <w:br/>
               <w:t xml:space="preserve">Feedback </w:t>
             </w:r>
+            <w:proofErr w:type="spellStart"/>
             <w:r>
               <w:t>Laravel</w:t>
             </w:r>
+            <w:proofErr w:type="spellEnd"/>
             <w:r>
               <w:t xml:space="preserve">, </w:t>
             </w:r>
@@ -12737,12 +13165,11 @@
       <w:pPr>
         <w:pStyle w:val="Kop1"/>
       </w:pPr>
-      <w:bookmarkStart w:id="33" w:name="_Toc8774049"/>
-      <w:r>
-        <w:lastRenderedPageBreak/>
+      <w:bookmarkStart w:id="32" w:name="_Toc8774049"/>
+      <w:r>
         <w:t>Conclusie</w:t>
       </w:r>
-      <w:bookmarkEnd w:id="33"/>
+      <w:bookmarkEnd w:id="32"/>
     </w:p>
     <w:p>
       <w:r>
@@ -12761,12 +13188,12 @@
       <w:pPr>
         <w:pStyle w:val="Kop1"/>
       </w:pPr>
-      <w:bookmarkStart w:id="34" w:name="_Toc8774050"/>
+      <w:bookmarkStart w:id="33" w:name="_Toc8774050"/>
       <w:r>
         <w:lastRenderedPageBreak/>
         <w:t>Literatuurlijst</w:t>
       </w:r>
-      <w:bookmarkEnd w:id="34"/>
+      <w:bookmarkEnd w:id="33"/>
     </w:p>
     <w:p>
       <w:pPr>
@@ -12922,9 +13349,16 @@
             <w:r>
               <w:rPr>
                 <w:noProof/>
+                <w:lang w:val="fr-BE"/>
+              </w:rPr>
+              <w:t xml:space="preserve">Laravel, “Database: Migrations,” Laravel Documentatie, [Online]. </w:t>
+            </w:r>
+            <w:r>
+              <w:rPr>
+                <w:noProof/>
                 <w:lang w:val="en-GB"/>
               </w:rPr>
-              <w:t>Laravel, “Database: Migrations,” Laravel Documentatie, [Online]. Available: https://laravel.com/docs/5.8/migrations. [Accessed 5 mei 2019].</w:t>
+              <w:t>Available: https://laravel.com/docs/5.8/migrations. [Accessed 5 mei 2019].</w:t>
             </w:r>
           </w:p>
         </w:tc>
@@ -12972,9 +13406,16 @@
             <w:r>
               <w:rPr>
                 <w:noProof/>
+                <w:lang w:val="fr-BE"/>
+              </w:rPr>
+              <w:t xml:space="preserve">Laravel, “Database: Seeding,” Laravel Documentatie, [Online]. Available: https:laravel.com/docs/5.8/seeding. </w:t>
+            </w:r>
+            <w:r>
+              <w:rPr>
+                <w:noProof/>
                 <w:lang w:val="en-GB"/>
               </w:rPr>
-              <w:t>Laravel, “Database: Seeding,” Laravel Documentatie, [Online]. Available: https:laravel.com/docs/5.8/seeding. [Accessed 5 mei 2019].</w:t>
+              <w:t>[Accessed 5 mei 2019].</w:t>
             </w:r>
           </w:p>
         </w:tc>
@@ -13022,9 +13463,16 @@
             <w:r>
               <w:rPr>
                 <w:noProof/>
+                <w:lang w:val="fr-BE"/>
+              </w:rPr>
+              <w:t xml:space="preserve">Laravel, “Eloquent: Relations,” Laravel Documentatie, [Online]. Available: https:laravel.com/docs/5.8/eloquent-relationships. </w:t>
+            </w:r>
+            <w:r>
+              <w:rPr>
+                <w:noProof/>
                 <w:lang w:val="en-GB"/>
               </w:rPr>
-              <w:t>Laravel, “Eloquent: Relations,” Laravel Documentatie, [Online]. Available: https:laravel.com/docs/5.8/eloquent-relationships. [Accessed 5 mei 2019].</w:t>
+              <w:t>[Accessed 5 mei 2019].</w:t>
             </w:r>
           </w:p>
         </w:tc>
@@ -13072,9 +13520,16 @@
             <w:r>
               <w:rPr>
                 <w:noProof/>
+                <w:lang w:val="fr-BE"/>
+              </w:rPr>
+              <w:t xml:space="preserve">Laravel, “Controllers,” Laravel Documentatie, [Online]. Available: https:laravel.com/docs/5.8/controllers. </w:t>
+            </w:r>
+            <w:r>
+              <w:rPr>
+                <w:noProof/>
                 <w:lang w:val="en-GB"/>
               </w:rPr>
-              <w:t>Laravel, “Controllers,” Laravel Documentatie, [Online]. Available: https:laravel.com/docs/5.8/controllers. [Accessed 5 mei 2019].</w:t>
+              <w:t>[Accessed 5 mei 2019].</w:t>
             </w:r>
           </w:p>
         </w:tc>
@@ -13122,9 +13577,16 @@
             <w:r>
               <w:rPr>
                 <w:noProof/>
+                <w:lang w:val="fr-BE"/>
+              </w:rPr>
+              <w:t xml:space="preserve">Laravel, “Blade Templates,” Laravel Documentatie, [Online]. Available: https://laravel.com/docs/5.8/blade. </w:t>
+            </w:r>
+            <w:r>
+              <w:rPr>
+                <w:noProof/>
                 <w:lang w:val="en-GB"/>
               </w:rPr>
-              <w:t>Laravel, “Blade Templates,” Laravel Documentatie, [Online]. Available: https://laravel.com/docs/5.8/blade. [Accessed 5 mei 2019].</w:t>
+              <w:t>[Accessed 5 mei 2019].</w:t>
             </w:r>
           </w:p>
         </w:tc>
@@ -13172,9 +13634,16 @@
             <w:r>
               <w:rPr>
                 <w:noProof/>
+                <w:lang w:val="fr-BE"/>
+              </w:rPr>
+              <w:t xml:space="preserve">Laravel, “Routing,” Laravel Documentatie, [Online]. Available: https://laravel.com/docs/5.8/routing. </w:t>
+            </w:r>
+            <w:r>
+              <w:rPr>
+                <w:noProof/>
                 <w:lang w:val="en-GB"/>
               </w:rPr>
-              <w:t>Laravel, “Routing,” Laravel Documentatie, [Online]. Available: https://laravel.com/docs/5.8/routing. [Accessed 5 mei 2019].</w:t>
+              <w:t>[Accessed 5 mei 2019].</w:t>
             </w:r>
           </w:p>
         </w:tc>
@@ -13222,9 +13691,16 @@
             <w:r>
               <w:rPr>
                 <w:noProof/>
+                <w:lang w:val="fr-BE"/>
+              </w:rPr>
+              <w:t xml:space="preserve">Laravel, “Authentication,” Laravel Documentatie, [Online]. Available: https://laravel.com/docs/5.8/authenticatie. </w:t>
+            </w:r>
+            <w:r>
+              <w:rPr>
+                <w:noProof/>
                 <w:lang w:val="en-GB"/>
               </w:rPr>
-              <w:t>Laravel, “Authentication,” Laravel Documentatie, [Online]. Available: https://laravel.com/docs/5.8/authenticatie. [Accessed 5 mei 2019].</w:t>
+              <w:t>[Accessed 5 mei 2019].</w:t>
             </w:r>
           </w:p>
         </w:tc>
@@ -13272,9 +13748,16 @@
             <w:r>
               <w:rPr>
                 <w:noProof/>
+                <w:lang w:val="fr-BE"/>
+              </w:rPr>
+              <w:t xml:space="preserve">Vue.js, “Introduction,” Vue Documentatie, [Online]. Available: https://vuejs.org/v2/guide. </w:t>
+            </w:r>
+            <w:r>
+              <w:rPr>
+                <w:noProof/>
                 <w:lang w:val="en-GB"/>
               </w:rPr>
-              <w:t>Vue.js, “Introduction,” Vue Documentatie, [Online]. Available: https://vuejs.org/v2/guide. [Accessed 5 mei 2019].</w:t>
+              <w:t>[Accessed 5 mei 2019].</w:t>
             </w:r>
           </w:p>
         </w:tc>
@@ -13316,13 +13799,13 @@
               <w:pStyle w:val="Bibliografie"/>
               <w:rPr>
                 <w:noProof/>
-                <w:lang w:val="en-GB"/>
+                <w:lang w:val="nl-NL"/>
               </w:rPr>
             </w:pPr>
             <w:r>
               <w:rPr>
                 <w:noProof/>
-                <w:lang w:val="en-GB"/>
+                <w:lang w:val="nl-NL"/>
               </w:rPr>
               <w:t xml:space="preserve">S. Sanders, </w:t>
             </w:r>
@@ -13331,14 +13814,14 @@
                 <w:i/>
                 <w:iCs/>
                 <w:noProof/>
-                <w:lang w:val="en-GB"/>
+                <w:lang w:val="nl-NL"/>
               </w:rPr>
               <w:t xml:space="preserve">sven.sanders@odisee.be, Vragen omtrent project projectenwebsite, </w:t>
             </w:r>
             <w:r>
               <w:rPr>
                 <w:noProof/>
-                <w:lang w:val="en-GB"/>
+                <w:lang w:val="nl-NL"/>
               </w:rPr>
               <w:t xml:space="preserve">24 februari 2019. </w:t>
             </w:r>
@@ -13381,7 +13864,7 @@
           <w:szCs w:val="28"/>
         </w:rPr>
       </w:pPr>
-      <w:bookmarkStart w:id="35" w:name="_Toc8774051"/>
+      <w:bookmarkStart w:id="34" w:name="_Toc8774051"/>
       <w:r>
         <w:br w:type="page"/>
       </w:r>
@@ -13390,13 +13873,11 @@
       <w:pPr>
         <w:pStyle w:val="Kop1"/>
       </w:pPr>
-      <w:bookmarkStart w:id="36" w:name="_GoBack"/>
-      <w:bookmarkEnd w:id="36"/>
       <w:r>
         <w:lastRenderedPageBreak/>
         <w:t>Bijlagenoverzicht</w:t>
       </w:r>
-      <w:bookmarkEnd w:id="35"/>
+      <w:bookmarkEnd w:id="34"/>
     </w:p>
     <w:p>
       <w:r>
@@ -13501,7 +13982,7 @@
       <w:pPr>
         <w:pStyle w:val="Kop2"/>
       </w:pPr>
-      <w:bookmarkStart w:id="37" w:name="_Toc8774052"/>
+      <w:bookmarkStart w:id="35" w:name="_Toc8774052"/>
       <w:r>
         <w:lastRenderedPageBreak/>
         <w:t xml:space="preserve">Bijlage </w:t>
@@ -13518,7 +13999,7 @@
       <w:r>
         <w:t>mail meneer Sanders</w:t>
       </w:r>
-      <w:bookmarkEnd w:id="37"/>
+      <w:bookmarkEnd w:id="35"/>
       <w:r>
         <w:t xml:space="preserve"> </w:t>
       </w:r>
@@ -13763,7 +14244,7 @@
           </w:r>
           <w:r>
             <w:rPr>
-              <w:lang w:val="en-GB"/>
+              <w:lang w:val="nl-NL"/>
             </w:rPr>
             <w:instrText xml:space="preserve"> CITATION San19 \l 2057 </w:instrText>
           </w:r>
@@ -13773,7 +14254,7 @@
           <w:r>
             <w:rPr>
               <w:noProof/>
-              <w:lang w:val="en-GB"/>
+              <w:lang w:val="nl-NL"/>
             </w:rPr>
             <w:t>[1]</w:t>
           </w:r>
@@ -13791,7 +14272,7 @@
       <w:pPr>
         <w:pStyle w:val="Kop2"/>
       </w:pPr>
-      <w:bookmarkStart w:id="38" w:name="_Toc8774053"/>
+      <w:bookmarkStart w:id="36" w:name="_Toc8774053"/>
       <w:r>
         <w:t xml:space="preserve">Bijlage </w:t>
       </w:r>
@@ -13801,7 +14282,7 @@
       <w:r>
         <w:t>: Interview mevrouw Martens</w:t>
       </w:r>
-      <w:bookmarkEnd w:id="38"/>
+      <w:bookmarkEnd w:id="36"/>
     </w:p>
     <w:p>
       <w:pPr>
@@ -13811,10 +14292,10 @@
           <w:lang w:val="nl-NL"/>
         </w:rPr>
       </w:pPr>
-      <w:bookmarkStart w:id="39" w:name="_ve79cafqto3n" w:colFirst="0" w:colLast="0"/>
-      <w:bookmarkStart w:id="40" w:name="_Toc4623020"/>
-      <w:bookmarkStart w:id="41" w:name="_Toc6962005"/>
-      <w:bookmarkEnd w:id="39"/>
+      <w:bookmarkStart w:id="37" w:name="_ve79cafqto3n" w:colFirst="0" w:colLast="0"/>
+      <w:bookmarkStart w:id="38" w:name="_Toc4623020"/>
+      <w:bookmarkStart w:id="39" w:name="_Toc6962005"/>
+      <w:bookmarkEnd w:id="37"/>
       <w:r>
         <w:rPr>
           <w:b/>
@@ -13822,8 +14303,8 @@
         </w:rPr>
         <w:t>Wat zijn uw frustraties van de huidige website?</w:t>
       </w:r>
-      <w:bookmarkEnd w:id="40"/>
-      <w:bookmarkEnd w:id="41"/>
+      <w:bookmarkEnd w:id="38"/>
+      <w:bookmarkEnd w:id="39"/>
     </w:p>
     <w:p>
       <w:pPr>
@@ -13849,10 +14330,10 @@
           <w:lang w:val="nl-NL"/>
         </w:rPr>
       </w:pPr>
-      <w:bookmarkStart w:id="42" w:name="_sle46a2vfi8" w:colFirst="0" w:colLast="0"/>
-      <w:bookmarkStart w:id="43" w:name="_Toc4623021"/>
-      <w:bookmarkStart w:id="44" w:name="_Toc6962006"/>
-      <w:bookmarkEnd w:id="42"/>
+      <w:bookmarkStart w:id="40" w:name="_sle46a2vfi8" w:colFirst="0" w:colLast="0"/>
+      <w:bookmarkStart w:id="41" w:name="_Toc4623021"/>
+      <w:bookmarkStart w:id="42" w:name="_Toc6962006"/>
+      <w:bookmarkEnd w:id="40"/>
       <w:r>
         <w:rPr>
           <w:b/>
@@ -13860,8 +14341,8 @@
         </w:rPr>
         <w:t>Wat moet er zeker veranderd worden?</w:t>
       </w:r>
-      <w:bookmarkEnd w:id="43"/>
-      <w:bookmarkEnd w:id="44"/>
+      <w:bookmarkEnd w:id="41"/>
+      <w:bookmarkEnd w:id="42"/>
     </w:p>
     <w:p>
       <w:pPr>
@@ -13924,10 +14405,10 @@
           <w:lang w:val="nl-NL"/>
         </w:rPr>
       </w:pPr>
-      <w:bookmarkStart w:id="45" w:name="_sp222n2mv7kz" w:colFirst="0" w:colLast="0"/>
-      <w:bookmarkStart w:id="46" w:name="_Toc4623022"/>
-      <w:bookmarkStart w:id="47" w:name="_Toc6962007"/>
-      <w:bookmarkEnd w:id="45"/>
+      <w:bookmarkStart w:id="43" w:name="_sp222n2mv7kz" w:colFirst="0" w:colLast="0"/>
+      <w:bookmarkStart w:id="44" w:name="_Toc4623022"/>
+      <w:bookmarkStart w:id="45" w:name="_Toc6962007"/>
+      <w:bookmarkEnd w:id="43"/>
       <w:r>
         <w:rPr>
           <w:b/>
@@ -13935,8 +14416,8 @@
         </w:rPr>
         <w:t>Wat is uw mening over het implementeren van Belbin in onze site?</w:t>
       </w:r>
-      <w:bookmarkEnd w:id="46"/>
-      <w:bookmarkEnd w:id="47"/>
+      <w:bookmarkEnd w:id="44"/>
+      <w:bookmarkEnd w:id="45"/>
     </w:p>
     <w:p>
       <w:pPr>
@@ -13986,10 +14467,10 @@
           <w:lang w:val="nl-NL"/>
         </w:rPr>
       </w:pPr>
-      <w:bookmarkStart w:id="48" w:name="_mea5qaw7jcmc" w:colFirst="0" w:colLast="0"/>
-      <w:bookmarkStart w:id="49" w:name="_Toc4623023"/>
-      <w:bookmarkStart w:id="50" w:name="_Toc6962008"/>
-      <w:bookmarkEnd w:id="48"/>
+      <w:bookmarkStart w:id="46" w:name="_mea5qaw7jcmc" w:colFirst="0" w:colLast="0"/>
+      <w:bookmarkStart w:id="47" w:name="_Toc4623023"/>
+      <w:bookmarkStart w:id="48" w:name="_Toc6962008"/>
+      <w:bookmarkEnd w:id="46"/>
       <w:r>
         <w:rPr>
           <w:b/>
@@ -13997,8 +14478,8 @@
         </w:rPr>
         <w:t>Is het de bedoeling dat alles die nu op Toledo staat bij het vak Project + Wetenschappelijk rapporteren ook op de site komt te staan?</w:t>
       </w:r>
-      <w:bookmarkEnd w:id="49"/>
-      <w:bookmarkEnd w:id="50"/>
+      <w:bookmarkEnd w:id="47"/>
+      <w:bookmarkEnd w:id="48"/>
     </w:p>
     <w:p>
       <w:pPr>
@@ -14016,9 +14497,9 @@
           <w:lang w:val="nl-NL"/>
         </w:rPr>
       </w:pPr>
-      <w:bookmarkStart w:id="51" w:name="_hlithkvcgy2w" w:colFirst="0" w:colLast="0"/>
-      <w:bookmarkStart w:id="52" w:name="_Toc6962009"/>
-      <w:bookmarkEnd w:id="51"/>
+      <w:bookmarkStart w:id="49" w:name="_hlithkvcgy2w" w:colFirst="0" w:colLast="0"/>
+      <w:bookmarkStart w:id="50" w:name="_Toc6962009"/>
+      <w:bookmarkEnd w:id="49"/>
       <w:r>
         <w:rPr>
           <w:b/>
@@ -14026,7 +14507,7 @@
         </w:rPr>
         <w:t>Overige opmerkingen?</w:t>
       </w:r>
-      <w:bookmarkEnd w:id="52"/>
+      <w:bookmarkEnd w:id="50"/>
     </w:p>
     <w:p>
       <w:pPr>
@@ -14085,7 +14566,7 @@
       <w:pPr>
         <w:pStyle w:val="Kop2"/>
       </w:pPr>
-      <w:bookmarkStart w:id="53" w:name="_Toc8774054"/>
+      <w:bookmarkStart w:id="51" w:name="_Toc8774054"/>
       <w:r>
         <w:lastRenderedPageBreak/>
         <w:t xml:space="preserve">Bijlage </w:t>
@@ -14096,7 +14577,7 @@
       <w:r>
         <w:t>: Enquête van studenten</w:t>
       </w:r>
-      <w:bookmarkEnd w:id="53"/>
+      <w:bookmarkEnd w:id="51"/>
     </w:p>
     <w:p>
       <w:r>
@@ -14141,7 +14622,7 @@
                     <pic:cNvPicPr preferRelativeResize="0"/>
                   </pic:nvPicPr>
                   <pic:blipFill rotWithShape="1">
-                    <a:blip r:embed="rId23"/>
+                    <a:blip r:embed="rId28"/>
                     <a:srcRect b="72827"/>
                     <a:stretch/>
                   </pic:blipFill>
@@ -14230,7 +14711,7 @@
                     <pic:cNvPicPr preferRelativeResize="0"/>
                   </pic:nvPicPr>
                   <pic:blipFill rotWithShape="1">
-                    <a:blip r:embed="rId23"/>
+                    <a:blip r:embed="rId28"/>
                     <a:srcRect t="34366" b="38940"/>
                     <a:stretch/>
                   </pic:blipFill>
@@ -14322,7 +14803,7 @@
                     <pic:cNvPicPr preferRelativeResize="0"/>
                   </pic:nvPicPr>
                   <pic:blipFill rotWithShape="1">
-                    <a:blip r:embed="rId23"/>
+                    <a:blip r:embed="rId28"/>
                     <a:srcRect t="66813" b="6648"/>
                     <a:stretch/>
                   </pic:blipFill>
@@ -14430,7 +14911,7 @@
                     <pic:cNvPicPr preferRelativeResize="0"/>
                   </pic:nvPicPr>
                   <pic:blipFill rotWithShape="1">
-                    <a:blip r:embed="rId24"/>
+                    <a:blip r:embed="rId29"/>
                     <a:srcRect b="75984"/>
                     <a:stretch/>
                   </pic:blipFill>
@@ -14528,7 +15009,7 @@
                     <pic:cNvPicPr preferRelativeResize="0"/>
                   </pic:nvPicPr>
                   <pic:blipFill rotWithShape="1">
-                    <a:blip r:embed="rId24"/>
+                    <a:blip r:embed="rId29"/>
                     <a:srcRect t="31343" b="39226"/>
                     <a:stretch/>
                   </pic:blipFill>
@@ -14617,7 +15098,7 @@
                     <pic:cNvPicPr preferRelativeResize="0"/>
                   </pic:nvPicPr>
                   <pic:blipFill rotWithShape="1">
-                    <a:blip r:embed="rId24"/>
+                    <a:blip r:embed="rId29"/>
                     <a:srcRect t="66343" b="6488"/>
                     <a:stretch/>
                   </pic:blipFill>
@@ -14721,7 +15202,7 @@
                     <pic:cNvPicPr preferRelativeResize="0"/>
                   </pic:nvPicPr>
                   <pic:blipFill rotWithShape="1">
-                    <a:blip r:embed="rId25"/>
+                    <a:blip r:embed="rId30"/>
                     <a:srcRect b="67770"/>
                     <a:stretch/>
                   </pic:blipFill>
@@ -14815,7 +15296,7 @@
                     </pic:cNvPicPr>
                   </pic:nvPicPr>
                   <pic:blipFill rotWithShape="1">
-                    <a:blip r:embed="rId26">
+                    <a:blip r:embed="rId31">
                       <a:extLst>
                         <a:ext uri="{28A0092B-C50C-407E-A947-70E740481C1C}">
                           <a14:useLocalDpi xmlns:a14="http://schemas.microsoft.com/office/drawing/2010/main" val="0"/>
@@ -14918,7 +15399,7 @@
                     </pic:cNvPicPr>
                   </pic:nvPicPr>
                   <pic:blipFill rotWithShape="1">
-                    <a:blip r:embed="rId26">
+                    <a:blip r:embed="rId31">
                       <a:extLst>
                         <a:ext uri="{28A0092B-C50C-407E-A947-70E740481C1C}">
                           <a14:useLocalDpi xmlns:a14="http://schemas.microsoft.com/office/drawing/2010/main" val="0"/>
@@ -15023,7 +15504,7 @@
                     <pic:cNvPicPr preferRelativeResize="0"/>
                   </pic:nvPicPr>
                   <pic:blipFill rotWithShape="1">
-                    <a:blip r:embed="rId27"/>
+                    <a:blip r:embed="rId32"/>
                     <a:srcRect b="54204"/>
                     <a:stretch/>
                   </pic:blipFill>
@@ -15123,7 +15604,7 @@
                     </pic:cNvPicPr>
                   </pic:nvPicPr>
                   <pic:blipFill rotWithShape="1">
-                    <a:blip r:embed="rId28">
+                    <a:blip r:embed="rId33">
                       <a:extLst>
                         <a:ext uri="{28A0092B-C50C-407E-A947-70E740481C1C}">
                           <a14:useLocalDpi xmlns:a14="http://schemas.microsoft.com/office/drawing/2010/main" val="0"/>
@@ -15208,7 +15689,7 @@
       <w:pPr>
         <w:pStyle w:val="Kop2"/>
       </w:pPr>
-      <w:bookmarkStart w:id="54" w:name="_Toc8774055"/>
+      <w:bookmarkStart w:id="52" w:name="_Toc8774055"/>
       <w:r>
         <w:lastRenderedPageBreak/>
         <w:t xml:space="preserve">Bijlage </w:t>
@@ -15219,7 +15700,7 @@
       <w:r>
         <w:t>: Storyboard</w:t>
       </w:r>
-      <w:bookmarkEnd w:id="54"/>
+      <w:bookmarkEnd w:id="52"/>
     </w:p>
     <w:p>
       <w:pPr>
@@ -15251,7 +15732,7 @@
                     <pic:cNvPicPr preferRelativeResize="0"/>
                   </pic:nvPicPr>
                   <pic:blipFill rotWithShape="1">
-                    <a:blip r:embed="rId29"/>
+                    <a:blip r:embed="rId34"/>
                     <a:srcRect b="3762"/>
                     <a:stretch/>
                   </pic:blipFill>
@@ -15347,7 +15828,7 @@
       <w:pPr>
         <w:pStyle w:val="Kop2"/>
       </w:pPr>
-      <w:bookmarkStart w:id="55" w:name="_Toc8774056"/>
+      <w:bookmarkStart w:id="53" w:name="_Toc8774056"/>
       <w:r>
         <w:lastRenderedPageBreak/>
         <w:t xml:space="preserve">Bijlage </w:t>
@@ -15358,7 +15839,7 @@
       <w:r>
         <w:t>: Persona’s</w:t>
       </w:r>
-      <w:bookmarkEnd w:id="55"/>
+      <w:bookmarkEnd w:id="53"/>
     </w:p>
     <w:p>
       <w:pPr>
@@ -15383,7 +15864,7 @@
                     <pic:cNvPicPr preferRelativeResize="0"/>
                   </pic:nvPicPr>
                   <pic:blipFill rotWithShape="1">
-                    <a:blip r:embed="rId30"/>
+                    <a:blip r:embed="rId35"/>
                     <a:srcRect b="6161"/>
                     <a:stretch/>
                   </pic:blipFill>
@@ -15612,7 +16093,7 @@
                     </pic:cNvPicPr>
                   </pic:nvPicPr>
                   <pic:blipFill>
-                    <a:blip r:embed="rId31">
+                    <a:blip r:embed="rId36">
                       <a:extLst>
                         <a:ext uri="{28A0092B-C50C-407E-A947-70E740481C1C}">
                           <a14:useLocalDpi xmlns:a14="http://schemas.microsoft.com/office/drawing/2010/main" val="0"/>
@@ -15654,7 +16135,7 @@
       <w:pPr>
         <w:pStyle w:val="Kop2"/>
       </w:pPr>
-      <w:bookmarkStart w:id="56" w:name="_Toc8774057"/>
+      <w:bookmarkStart w:id="54" w:name="_Toc8774057"/>
       <w:r>
         <w:lastRenderedPageBreak/>
         <w:t>Bijlage</w:t>
@@ -15668,7 +16149,7 @@
       <w:r>
         <w:t>: Wireframes</w:t>
       </w:r>
-      <w:bookmarkEnd w:id="56"/>
+      <w:bookmarkEnd w:id="54"/>
     </w:p>
     <w:p>
       <w:pPr>
@@ -15700,7 +16181,7 @@
                     <pic:cNvPicPr preferRelativeResize="0"/>
                   </pic:nvPicPr>
                   <pic:blipFill rotWithShape="1">
-                    <a:blip r:embed="rId32"/>
+                    <a:blip r:embed="rId37"/>
                     <a:srcRect b="6932"/>
                     <a:stretch/>
                   </pic:blipFill>
@@ -15795,7 +16276,7 @@
                     <pic:cNvPicPr/>
                   </pic:nvPicPr>
                   <pic:blipFill>
-                    <a:blip r:embed="rId33"/>
+                    <a:blip r:embed="rId38"/>
                     <a:stretch>
                       <a:fillRect/>
                     </a:stretch>
@@ -15876,7 +16357,7 @@
                     <pic:cNvPicPr preferRelativeResize="0"/>
                   </pic:nvPicPr>
                   <pic:blipFill rotWithShape="1">
-                    <a:blip r:embed="rId34"/>
+                    <a:blip r:embed="rId39"/>
                     <a:srcRect b="6479"/>
                     <a:stretch/>
                   </pic:blipFill>
@@ -15978,7 +16459,7 @@
                     <pic:cNvPicPr/>
                   </pic:nvPicPr>
                   <pic:blipFill>
-                    <a:blip r:embed="rId35"/>
+                    <a:blip r:embed="rId40"/>
                     <a:stretch>
                       <a:fillRect/>
                     </a:stretch>
@@ -16056,7 +16537,7 @@
                     <pic:cNvPicPr/>
                   </pic:nvPicPr>
                   <pic:blipFill rotWithShape="1">
-                    <a:blip r:embed="rId36"/>
+                    <a:blip r:embed="rId41"/>
                     <a:srcRect b="3708"/>
                     <a:stretch/>
                   </pic:blipFill>
@@ -16142,7 +16623,7 @@
                     <pic:cNvPicPr/>
                   </pic:nvPicPr>
                   <pic:blipFill>
-                    <a:blip r:embed="rId37"/>
+                    <a:blip r:embed="rId42"/>
                     <a:stretch>
                       <a:fillRect/>
                     </a:stretch>
@@ -16196,8 +16677,8 @@
       </w:r>
     </w:p>
     <w:sectPr>
-      <w:headerReference w:type="default" r:id="rId38"/>
-      <w:footerReference w:type="default" r:id="rId39"/>
+      <w:headerReference w:type="default" r:id="rId43"/>
+      <w:footerReference w:type="default" r:id="rId44"/>
       <w:pgSz w:w="11906" w:h="16838"/>
       <w:pgMar w:top="1417" w:right="1417" w:bottom="1417" w:left="1417" w:header="708" w:footer="708" w:gutter="0"/>
       <w:pgNumType w:start="1"/>
@@ -17346,6 +17827,92 @@
     </w:lvl>
   </w:abstractNum>
   <w:abstractNum w:abstractNumId="6" w15:restartNumberingAfterBreak="0">
+    <w:nsid w:val="11547315"/>
+    <w:multiLevelType w:val="hybridMultilevel"/>
+    <w:tmpl w:val="3B86E3C2"/>
+    <w:lvl w:ilvl="0" w:tplc="0413000F">
+      <w:start w:val="1"/>
+      <w:numFmt w:val="decimal"/>
+      <w:lvlText w:val="%1."/>
+      <w:lvlJc w:val="left"/>
+      <w:pPr>
+        <w:ind w:left="3600" w:hanging="360"/>
+      </w:pPr>
+    </w:lvl>
+    <w:lvl w:ilvl="1" w:tplc="04130019" w:tentative="1">
+      <w:start w:val="1"/>
+      <w:numFmt w:val="lowerLetter"/>
+      <w:lvlText w:val="%2."/>
+      <w:lvlJc w:val="left"/>
+      <w:pPr>
+        <w:ind w:left="4320" w:hanging="360"/>
+      </w:pPr>
+    </w:lvl>
+    <w:lvl w:ilvl="2" w:tplc="0413001B" w:tentative="1">
+      <w:start w:val="1"/>
+      <w:numFmt w:val="lowerRoman"/>
+      <w:lvlText w:val="%3."/>
+      <w:lvlJc w:val="right"/>
+      <w:pPr>
+        <w:ind w:left="5040" w:hanging="180"/>
+      </w:pPr>
+    </w:lvl>
+    <w:lvl w:ilvl="3" w:tplc="0413000F" w:tentative="1">
+      <w:start w:val="1"/>
+      <w:numFmt w:val="decimal"/>
+      <w:lvlText w:val="%4."/>
+      <w:lvlJc w:val="left"/>
+      <w:pPr>
+        <w:ind w:left="5760" w:hanging="360"/>
+      </w:pPr>
+    </w:lvl>
+    <w:lvl w:ilvl="4" w:tplc="04130019" w:tentative="1">
+      <w:start w:val="1"/>
+      <w:numFmt w:val="lowerLetter"/>
+      <w:lvlText w:val="%5."/>
+      <w:lvlJc w:val="left"/>
+      <w:pPr>
+        <w:ind w:left="6480" w:hanging="360"/>
+      </w:pPr>
+    </w:lvl>
+    <w:lvl w:ilvl="5" w:tplc="0413001B" w:tentative="1">
+      <w:start w:val="1"/>
+      <w:numFmt w:val="lowerRoman"/>
+      <w:lvlText w:val="%6."/>
+      <w:lvlJc w:val="right"/>
+      <w:pPr>
+        <w:ind w:left="7200" w:hanging="180"/>
+      </w:pPr>
+    </w:lvl>
+    <w:lvl w:ilvl="6" w:tplc="0413000F" w:tentative="1">
+      <w:start w:val="1"/>
+      <w:numFmt w:val="decimal"/>
+      <w:lvlText w:val="%7."/>
+      <w:lvlJc w:val="left"/>
+      <w:pPr>
+        <w:ind w:left="7920" w:hanging="360"/>
+      </w:pPr>
+    </w:lvl>
+    <w:lvl w:ilvl="7" w:tplc="04130019" w:tentative="1">
+      <w:start w:val="1"/>
+      <w:numFmt w:val="lowerLetter"/>
+      <w:lvlText w:val="%8."/>
+      <w:lvlJc w:val="left"/>
+      <w:pPr>
+        <w:ind w:left="8640" w:hanging="360"/>
+      </w:pPr>
+    </w:lvl>
+    <w:lvl w:ilvl="8" w:tplc="0413001B" w:tentative="1">
+      <w:start w:val="1"/>
+      <w:numFmt w:val="lowerRoman"/>
+      <w:lvlText w:val="%9."/>
+      <w:lvlJc w:val="right"/>
+      <w:pPr>
+        <w:ind w:left="9360" w:hanging="180"/>
+      </w:pPr>
+    </w:lvl>
+  </w:abstractNum>
+  <w:abstractNum w:abstractNumId="7" w15:restartNumberingAfterBreak="0">
     <w:nsid w:val="162828C0"/>
     <w:multiLevelType w:val="multilevel"/>
     <w:tmpl w:val="2102AC1A"/>
@@ -17458,7 +18025,7 @@
       </w:rPr>
     </w:lvl>
   </w:abstractNum>
-  <w:abstractNum w:abstractNumId="7" w15:restartNumberingAfterBreak="0">
+  <w:abstractNum w:abstractNumId="8" w15:restartNumberingAfterBreak="0">
     <w:nsid w:val="1D4D5351"/>
     <w:multiLevelType w:val="hybridMultilevel"/>
     <w:tmpl w:val="3D8CA36E"/>
@@ -17571,7 +18138,7 @@
       </w:rPr>
     </w:lvl>
   </w:abstractNum>
-  <w:abstractNum w:abstractNumId="8" w15:restartNumberingAfterBreak="0">
+  <w:abstractNum w:abstractNumId="9" w15:restartNumberingAfterBreak="0">
     <w:nsid w:val="22B77AEF"/>
     <w:multiLevelType w:val="hybridMultilevel"/>
     <w:tmpl w:val="D8E2EBB8"/>
@@ -17684,7 +18251,7 @@
       </w:rPr>
     </w:lvl>
   </w:abstractNum>
-  <w:abstractNum w:abstractNumId="9" w15:restartNumberingAfterBreak="0">
+  <w:abstractNum w:abstractNumId="10" w15:restartNumberingAfterBreak="0">
     <w:nsid w:val="25957D20"/>
     <w:multiLevelType w:val="hybridMultilevel"/>
     <w:tmpl w:val="FD1A64B6"/>
@@ -17770,7 +18337,7 @@
       </w:pPr>
     </w:lvl>
   </w:abstractNum>
-  <w:abstractNum w:abstractNumId="10" w15:restartNumberingAfterBreak="0">
+  <w:abstractNum w:abstractNumId="11" w15:restartNumberingAfterBreak="0">
     <w:nsid w:val="25C70EF3"/>
     <w:multiLevelType w:val="multilevel"/>
     <w:tmpl w:val="742C2F04"/>
@@ -17883,7 +18450,7 @@
       </w:rPr>
     </w:lvl>
   </w:abstractNum>
-  <w:abstractNum w:abstractNumId="11" w15:restartNumberingAfterBreak="0">
+  <w:abstractNum w:abstractNumId="12" w15:restartNumberingAfterBreak="0">
     <w:nsid w:val="31BE08BF"/>
     <w:multiLevelType w:val="hybridMultilevel"/>
     <w:tmpl w:val="7A64F3B2"/>
@@ -17969,7 +18536,7 @@
       </w:pPr>
     </w:lvl>
   </w:abstractNum>
-  <w:abstractNum w:abstractNumId="12" w15:restartNumberingAfterBreak="0">
+  <w:abstractNum w:abstractNumId="13" w15:restartNumberingAfterBreak="0">
     <w:nsid w:val="324F415E"/>
     <w:multiLevelType w:val="hybridMultilevel"/>
     <w:tmpl w:val="D6003F72"/>
@@ -18082,7 +18649,7 @@
       </w:rPr>
     </w:lvl>
   </w:abstractNum>
-  <w:abstractNum w:abstractNumId="13" w15:restartNumberingAfterBreak="0">
+  <w:abstractNum w:abstractNumId="14" w15:restartNumberingAfterBreak="0">
     <w:nsid w:val="328E2C30"/>
     <w:multiLevelType w:val="multilevel"/>
     <w:tmpl w:val="DDE644C6"/>
@@ -18195,7 +18762,7 @@
       </w:rPr>
     </w:lvl>
   </w:abstractNum>
-  <w:abstractNum w:abstractNumId="14" w15:restartNumberingAfterBreak="0">
+  <w:abstractNum w:abstractNumId="15" w15:restartNumberingAfterBreak="0">
     <w:nsid w:val="376B3344"/>
     <w:multiLevelType w:val="multilevel"/>
     <w:tmpl w:val="F3A0EA0E"/>
@@ -18344,7 +18911,7 @@
       </w:rPr>
     </w:lvl>
   </w:abstractNum>
-  <w:abstractNum w:abstractNumId="15" w15:restartNumberingAfterBreak="0">
+  <w:abstractNum w:abstractNumId="16" w15:restartNumberingAfterBreak="0">
     <w:nsid w:val="3A9245B4"/>
     <w:multiLevelType w:val="multilevel"/>
     <w:tmpl w:val="C568A5BE"/>
@@ -18433,7 +19000,7 @@
       </w:pPr>
     </w:lvl>
   </w:abstractNum>
-  <w:abstractNum w:abstractNumId="16" w15:restartNumberingAfterBreak="0">
+  <w:abstractNum w:abstractNumId="17" w15:restartNumberingAfterBreak="0">
     <w:nsid w:val="45131E21"/>
     <w:multiLevelType w:val="multilevel"/>
     <w:tmpl w:val="06C8803A"/>
@@ -18546,7 +19113,7 @@
       </w:rPr>
     </w:lvl>
   </w:abstractNum>
-  <w:abstractNum w:abstractNumId="17" w15:restartNumberingAfterBreak="0">
+  <w:abstractNum w:abstractNumId="18" w15:restartNumberingAfterBreak="0">
     <w:nsid w:val="45186B26"/>
     <w:multiLevelType w:val="multilevel"/>
     <w:tmpl w:val="C1520CC0"/>
@@ -18659,7 +19226,7 @@
       </w:rPr>
     </w:lvl>
   </w:abstractNum>
-  <w:abstractNum w:abstractNumId="18" w15:restartNumberingAfterBreak="0">
+  <w:abstractNum w:abstractNumId="19" w15:restartNumberingAfterBreak="0">
     <w:nsid w:val="4856418F"/>
     <w:multiLevelType w:val="multilevel"/>
     <w:tmpl w:val="C568A5BE"/>
@@ -18748,7 +19315,7 @@
       </w:pPr>
     </w:lvl>
   </w:abstractNum>
-  <w:abstractNum w:abstractNumId="19" w15:restartNumberingAfterBreak="0">
+  <w:abstractNum w:abstractNumId="20" w15:restartNumberingAfterBreak="0">
     <w:nsid w:val="4CC57707"/>
     <w:multiLevelType w:val="multilevel"/>
     <w:tmpl w:val="4852FCA6"/>
@@ -18861,7 +19428,7 @@
       </w:rPr>
     </w:lvl>
   </w:abstractNum>
-  <w:abstractNum w:abstractNumId="20" w15:restartNumberingAfterBreak="0">
+  <w:abstractNum w:abstractNumId="21" w15:restartNumberingAfterBreak="0">
     <w:nsid w:val="61B528B5"/>
     <w:multiLevelType w:val="hybridMultilevel"/>
     <w:tmpl w:val="BD0035E6"/>
@@ -18974,7 +19541,7 @@
       </w:rPr>
     </w:lvl>
   </w:abstractNum>
-  <w:abstractNum w:abstractNumId="21" w15:restartNumberingAfterBreak="0">
+  <w:abstractNum w:abstractNumId="22" w15:restartNumberingAfterBreak="0">
     <w:nsid w:val="642412A3"/>
     <w:multiLevelType w:val="multilevel"/>
     <w:tmpl w:val="360A9452"/>
@@ -19123,7 +19690,7 @@
       </w:rPr>
     </w:lvl>
   </w:abstractNum>
-  <w:abstractNum w:abstractNumId="22" w15:restartNumberingAfterBreak="0">
+  <w:abstractNum w:abstractNumId="23" w15:restartNumberingAfterBreak="0">
     <w:nsid w:val="74FC3141"/>
     <w:multiLevelType w:val="multilevel"/>
     <w:tmpl w:val="75C46C40"/>
@@ -19272,7 +19839,7 @@
       </w:rPr>
     </w:lvl>
   </w:abstractNum>
-  <w:abstractNum w:abstractNumId="23" w15:restartNumberingAfterBreak="0">
+  <w:abstractNum w:abstractNumId="24" w15:restartNumberingAfterBreak="0">
     <w:nsid w:val="7CE10491"/>
     <w:multiLevelType w:val="multilevel"/>
     <w:tmpl w:val="C1C40FF0"/>
@@ -19386,61 +19953,61 @@
     </w:lvl>
   </w:abstractNum>
   <w:num w:numId="1">
-    <w:abstractNumId w:val="22"/>
+    <w:abstractNumId w:val="23"/>
   </w:num>
   <w:num w:numId="2">
-    <w:abstractNumId w:val="14"/>
+    <w:abstractNumId w:val="15"/>
   </w:num>
   <w:num w:numId="3">
-    <w:abstractNumId w:val="21"/>
+    <w:abstractNumId w:val="22"/>
   </w:num>
   <w:num w:numId="4">
     <w:abstractNumId w:val="3"/>
   </w:num>
   <w:num w:numId="5">
-    <w:abstractNumId w:val="8"/>
+    <w:abstractNumId w:val="9"/>
   </w:num>
   <w:num w:numId="6">
     <w:abstractNumId w:val="5"/>
   </w:num>
   <w:num w:numId="7">
-    <w:abstractNumId w:val="15"/>
+    <w:abstractNumId w:val="16"/>
   </w:num>
   <w:num w:numId="8">
-    <w:abstractNumId w:val="9"/>
+    <w:abstractNumId w:val="10"/>
   </w:num>
   <w:num w:numId="9">
-    <w:abstractNumId w:val="18"/>
+    <w:abstractNumId w:val="19"/>
   </w:num>
   <w:num w:numId="10">
     <w:abstractNumId w:val="2"/>
   </w:num>
   <w:num w:numId="11">
-    <w:abstractNumId w:val="13"/>
+    <w:abstractNumId w:val="14"/>
   </w:num>
   <w:num w:numId="12">
-    <w:abstractNumId w:val="16"/>
+    <w:abstractNumId w:val="17"/>
   </w:num>
   <w:num w:numId="13">
-    <w:abstractNumId w:val="10"/>
+    <w:abstractNumId w:val="11"/>
   </w:num>
   <w:num w:numId="14">
-    <w:abstractNumId w:val="19"/>
+    <w:abstractNumId w:val="20"/>
   </w:num>
   <w:num w:numId="15">
-    <w:abstractNumId w:val="23"/>
+    <w:abstractNumId w:val="24"/>
   </w:num>
   <w:num w:numId="16">
     <w:abstractNumId w:val="1"/>
   </w:num>
   <w:num w:numId="17">
-    <w:abstractNumId w:val="17"/>
+    <w:abstractNumId w:val="18"/>
   </w:num>
   <w:num w:numId="18">
-    <w:abstractNumId w:val="7"/>
+    <w:abstractNumId w:val="8"/>
   </w:num>
   <w:num w:numId="19">
-    <w:abstractNumId w:val="6"/>
+    <w:abstractNumId w:val="7"/>
   </w:num>
   <w:num w:numId="20">
     <w:abstractNumId w:val="4"/>
@@ -19449,13 +20016,16 @@
     <w:abstractNumId w:val="0"/>
   </w:num>
   <w:num w:numId="22">
+    <w:abstractNumId w:val="13"/>
+  </w:num>
+  <w:num w:numId="23">
+    <w:abstractNumId w:val="21"/>
+  </w:num>
+  <w:num w:numId="24">
     <w:abstractNumId w:val="12"/>
   </w:num>
-  <w:num w:numId="23">
-    <w:abstractNumId w:val="20"/>
-  </w:num>
-  <w:num w:numId="24">
-    <w:abstractNumId w:val="11"/>
+  <w:num w:numId="25">
+    <w:abstractNumId w:val="6"/>
   </w:num>
 </w:numbering>
 </file>
@@ -19936,7 +20506,6 @@
   <w:style w:type="character" w:default="1" w:styleId="Standaardalinea-lettertype">
     <w:name w:val="Default Paragraph Font"/>
     <w:uiPriority w:val="1"/>
-    <w:semiHidden/>
     <w:unhideWhenUsed/>
   </w:style>
   <w:style w:type="table" w:default="1" w:styleId="Standaardtabel">
@@ -21036,7 +21605,7 @@
 </file>
 
 <file path=customXml/itemProps2.xml><?xml version="1.0" encoding="utf-8"?>
-<ds:datastoreItem xmlns:ds="http://schemas.openxmlformats.org/officeDocument/2006/customXml" ds:itemID="{36CB9541-9CA3-4C42-8654-B6A16B59859E}">
+<ds:datastoreItem xmlns:ds="http://schemas.openxmlformats.org/officeDocument/2006/customXml" ds:itemID="{B2F0924A-2732-4A79-9BBA-66FF92354FC5}">
   <ds:schemaRefs>
     <ds:schemaRef ds:uri="http://schemas.openxmlformats.org/officeDocument/2006/bibliography"/>
   </ds:schemaRefs>

</xml_diff>